<commit_message>
1. TurView Report Touch Up
</commit_message>
<xml_diff>
--- a/TurView/Docxtpl Templates/TurView Interview Report.docx
+++ b/TurView/Docxtpl Templates/TurView Interview Report.docx
@@ -126,18 +126,7 @@
                 <w:sz w:val="48"/>
                 <w:szCs w:val="48"/>
               </w:rPr>
-              <w:t>{{header.name}}</w:t>
-            </w:r>
-            <w:r>
-              <w:rPr>
-                <w:rFonts w:ascii="Aptos" w:hAnsi="Aptos" w:cs="Times New Roman"/>
-                <w:b/>
-                <w:bCs/>
-                <w:color w:val="067C42"/>
-                <w:sz w:val="48"/>
-                <w:szCs w:val="48"/>
-              </w:rPr>
-              <w:t>’s</w:t>
+              <w:t>{{name}}’s</w:t>
             </w:r>
             <w:r>
               <w:rPr>
@@ -166,6 +155,10 @@
     <w:p>
       <w:pPr>
         <w:pStyle w:val="Heading1"/>
+        <w:pBdr>
+          <w:bottom w:val="single" w:sz="6" w:space="1" w:color="auto"/>
+        </w:pBdr>
+        <w:spacing w:before="0" w:line="240" w:lineRule="auto"/>
         <w:rPr>
           <w:rFonts w:ascii="Aptos" w:hAnsi="Aptos"/>
           <w:b/>
@@ -180,7 +173,7 @@
           <w:bCs/>
           <w:color w:val="067C42"/>
         </w:rPr>
-        <w:t xml:space="preserve">Job Description </w:t>
+        <w:t>Job Description</w:t>
       </w:r>
     </w:p>
     <w:p>
@@ -193,30 +186,30 @@
         <w:rPr>
           <w:rFonts w:ascii="Aptos" w:hAnsi="Aptos"/>
         </w:rPr>
-        <w:t>[</w:t>
+        <w:t>{</w:t>
       </w:r>
+      <w:proofErr w:type="spellStart"/>
       <w:r>
         <w:rPr>
           <w:rFonts w:ascii="Aptos" w:hAnsi="Aptos"/>
         </w:rPr>
-        <w:t>show the job description</w:t>
+        <w:t>job_desc</w:t>
       </w:r>
+      <w:proofErr w:type="spellEnd"/>
       <w:r>
         <w:rPr>
           <w:rFonts w:ascii="Aptos" w:hAnsi="Aptos"/>
         </w:rPr>
-        <w:t>.</w:t>
-      </w:r>
-      <w:r>
-        <w:rPr>
-          <w:rFonts w:ascii="Aptos" w:hAnsi="Aptos"/>
-        </w:rPr>
-        <w:t>]</w:t>
+        <w:t>}</w:t>
       </w:r>
     </w:p>
     <w:p>
       <w:pPr>
         <w:pStyle w:val="Heading1"/>
+        <w:pBdr>
+          <w:bottom w:val="single" w:sz="6" w:space="1" w:color="auto"/>
+        </w:pBdr>
+        <w:spacing w:before="0" w:line="240" w:lineRule="auto"/>
         <w:rPr>
           <w:b/>
           <w:bCs/>
@@ -234,46 +227,92 @@
     </w:p>
     <w:p>
       <w:pPr>
+        <w:pStyle w:val="ListParagraph"/>
+        <w:numPr>
+          <w:ilvl w:val="0"/>
+          <w:numId w:val="20"/>
+        </w:numPr>
+        <w:spacing w:after="0" w:line="240" w:lineRule="auto"/>
         <w:rPr>
-          <w:rFonts w:ascii="Aptos" w:hAnsi="Aptos"/>
+          <w:rFonts w:asciiTheme="majorHAnsi" w:hAnsiTheme="majorHAnsi" w:cs="Times New Roman"/>
+          <w:b/>
+          <w:bCs/>
         </w:rPr>
       </w:pPr>
       <w:r>
         <w:rPr>
-          <w:rFonts w:ascii="Aptos" w:hAnsi="Aptos"/>
+          <w:rFonts w:asciiTheme="majorHAnsi" w:hAnsiTheme="majorHAnsi" w:cs="Times New Roman"/>
+          <w:b/>
+          <w:bCs/>
         </w:rPr>
-        <w:t>[</w:t>
+        <w:t>{%</w:t>
       </w:r>
       <w:r>
         <w:rPr>
-          <w:rFonts w:ascii="Aptos" w:hAnsi="Aptos"/>
+          <w:rFonts w:asciiTheme="majorHAnsi" w:hAnsiTheme="majorHAnsi" w:cs="Times New Roman"/>
+          <w:b/>
+          <w:bCs/>
         </w:rPr>
-        <w:t xml:space="preserve">list questions asked in the </w:t>
-      </w:r>
-      <w:proofErr w:type="spellStart"/>
-      <w:r>
-        <w:rPr>
-          <w:rFonts w:ascii="Aptos" w:hAnsi="Aptos"/>
-        </w:rPr>
-        <w:t>turview</w:t>
-      </w:r>
-      <w:proofErr w:type="spellEnd"/>
-      <w:r>
-        <w:rPr>
-          <w:rFonts w:ascii="Aptos" w:hAnsi="Aptos"/>
-        </w:rPr>
-        <w:t>.</w:t>
+        <w:t xml:space="preserve">question </w:t>
       </w:r>
       <w:r>
         <w:rPr>
-          <w:rFonts w:ascii="Aptos" w:hAnsi="Aptos"/>
+          <w:rFonts w:asciiTheme="majorHAnsi" w:hAnsiTheme="majorHAnsi" w:cs="Times New Roman"/>
+          <w:b/>
+          <w:bCs/>
         </w:rPr>
-        <w:t>]</w:t>
+        <w:t xml:space="preserve">for </w:t>
+      </w:r>
+      <w:r>
+        <w:rPr>
+          <w:rFonts w:asciiTheme="majorHAnsi" w:hAnsiTheme="majorHAnsi" w:cs="Times New Roman"/>
+          <w:b/>
+          <w:bCs/>
+        </w:rPr>
+        <w:t>question</w:t>
+      </w:r>
+      <w:r>
+        <w:rPr>
+          <w:rFonts w:asciiTheme="majorHAnsi" w:hAnsiTheme="majorHAnsi" w:cs="Times New Roman"/>
+          <w:b/>
+          <w:bCs/>
+        </w:rPr>
+        <w:t xml:space="preserve"> in </w:t>
+      </w:r>
+      <w:r>
+        <w:rPr>
+          <w:rFonts w:asciiTheme="majorHAnsi" w:hAnsiTheme="majorHAnsi" w:cs="Times New Roman"/>
+          <w:b/>
+          <w:bCs/>
+        </w:rPr>
+        <w:t>questions</w:t>
+      </w:r>
+      <w:r>
+        <w:rPr>
+          <w:rFonts w:asciiTheme="majorHAnsi" w:hAnsiTheme="majorHAnsi" w:cs="Times New Roman"/>
+          <w:b/>
+          <w:bCs/>
+        </w:rPr>
+        <w:t>%}</w:t>
       </w:r>
     </w:p>
     <w:p>
       <w:pPr>
+        <w:spacing w:after="0" w:line="240" w:lineRule="auto"/>
+        <w:rPr>
+          <w:rFonts w:asciiTheme="majorHAnsi" w:hAnsiTheme="majorHAnsi" w:cs="Times New Roman"/>
+          <w:b/>
+          <w:bCs/>
+        </w:rPr>
+      </w:pPr>
+    </w:p>
+    <w:p>
+      <w:pPr>
         <w:pStyle w:val="Heading1"/>
+        <w:pBdr>
+          <w:bottom w:val="single" w:sz="6" w:space="1" w:color="auto"/>
+        </w:pBdr>
+        <w:spacing w:before="0" w:line="240" w:lineRule="auto"/>
         <w:rPr>
           <w:b/>
           <w:bCs/>
@@ -291,26 +330,94 @@
     </w:p>
     <w:p>
       <w:pPr>
+        <w:pStyle w:val="ListParagraph"/>
+        <w:numPr>
+          <w:ilvl w:val="0"/>
+          <w:numId w:val="21"/>
+        </w:numPr>
+        <w:spacing w:after="0" w:line="240" w:lineRule="auto"/>
         <w:rPr>
-          <w:rFonts w:ascii="Aptos" w:hAnsi="Aptos"/>
+          <w:rFonts w:asciiTheme="majorHAnsi" w:hAnsiTheme="majorHAnsi" w:cs="Times New Roman"/>
+          <w:b/>
+          <w:bCs/>
         </w:rPr>
       </w:pPr>
       <w:r>
         <w:rPr>
-          <w:rFonts w:ascii="Aptos" w:hAnsi="Aptos"/>
+          <w:rFonts w:asciiTheme="majorHAnsi" w:hAnsiTheme="majorHAnsi" w:cs="Times New Roman"/>
+          <w:b/>
+          <w:bCs/>
         </w:rPr>
-        <w:t>[</w:t>
+        <w:t>{%</w:t>
       </w:r>
       <w:r>
         <w:rPr>
-          <w:rFonts w:ascii="Aptos" w:hAnsi="Aptos"/>
+          <w:rFonts w:asciiTheme="majorHAnsi" w:hAnsiTheme="majorHAnsi" w:cs="Times New Roman"/>
+          <w:b/>
+          <w:bCs/>
         </w:rPr>
-        <w:t>list ideal answers in order]</w:t>
+        <w:t>answer</w:t>
+      </w:r>
+      <w:r>
+        <w:rPr>
+          <w:rFonts w:asciiTheme="majorHAnsi" w:hAnsiTheme="majorHAnsi" w:cs="Times New Roman"/>
+          <w:b/>
+          <w:bCs/>
+        </w:rPr>
+        <w:t xml:space="preserve"> for </w:t>
+      </w:r>
+      <w:r>
+        <w:rPr>
+          <w:rFonts w:asciiTheme="majorHAnsi" w:hAnsiTheme="majorHAnsi" w:cs="Times New Roman"/>
+          <w:b/>
+          <w:bCs/>
+        </w:rPr>
+        <w:t>answer</w:t>
+      </w:r>
+      <w:r>
+        <w:rPr>
+          <w:rFonts w:asciiTheme="majorHAnsi" w:hAnsiTheme="majorHAnsi" w:cs="Times New Roman"/>
+          <w:b/>
+          <w:bCs/>
+        </w:rPr>
+        <w:t xml:space="preserve"> in </w:t>
+      </w:r>
+      <w:proofErr w:type="spellStart"/>
+      <w:r>
+        <w:rPr>
+          <w:rFonts w:asciiTheme="majorHAnsi" w:hAnsiTheme="majorHAnsi" w:cs="Times New Roman"/>
+          <w:b/>
+          <w:bCs/>
+        </w:rPr>
+        <w:t>ideal_answers</w:t>
+      </w:r>
+      <w:proofErr w:type="spellEnd"/>
+      <w:r>
+        <w:rPr>
+          <w:rFonts w:asciiTheme="majorHAnsi" w:hAnsiTheme="majorHAnsi" w:cs="Times New Roman"/>
+          <w:b/>
+          <w:bCs/>
+        </w:rPr>
+        <w:t>%}</w:t>
       </w:r>
     </w:p>
     <w:p>
       <w:pPr>
+        <w:spacing w:after="0" w:line="240" w:lineRule="auto"/>
+        <w:rPr>
+          <w:rFonts w:asciiTheme="majorHAnsi" w:hAnsiTheme="majorHAnsi" w:cs="Times New Roman"/>
+          <w:b/>
+          <w:bCs/>
+        </w:rPr>
+      </w:pPr>
+    </w:p>
+    <w:p>
+      <w:pPr>
         <w:pStyle w:val="Heading1"/>
+        <w:pBdr>
+          <w:bottom w:val="single" w:sz="6" w:space="1" w:color="auto"/>
+        </w:pBdr>
+        <w:spacing w:before="0" w:line="240" w:lineRule="auto"/>
         <w:rPr>
           <w:b/>
           <w:bCs/>
@@ -328,66 +435,94 @@
     </w:p>
     <w:p>
       <w:pPr>
+        <w:pStyle w:val="ListParagraph"/>
+        <w:numPr>
+          <w:ilvl w:val="0"/>
+          <w:numId w:val="22"/>
+        </w:numPr>
+        <w:spacing w:after="0" w:line="240" w:lineRule="auto"/>
         <w:rPr>
-          <w:rFonts w:ascii="Aptos" w:hAnsi="Aptos"/>
+          <w:rFonts w:asciiTheme="majorHAnsi" w:hAnsiTheme="majorHAnsi" w:cs="Times New Roman"/>
+          <w:b/>
+          <w:bCs/>
         </w:rPr>
       </w:pPr>
       <w:r>
         <w:rPr>
-          <w:rFonts w:ascii="Aptos" w:hAnsi="Aptos"/>
+          <w:rFonts w:asciiTheme="majorHAnsi" w:hAnsiTheme="majorHAnsi" w:cs="Times New Roman"/>
+          <w:b/>
+          <w:bCs/>
         </w:rPr>
-        <w:t>[</w:t>
+        <w:t>{%</w:t>
       </w:r>
       <w:r>
         <w:rPr>
-          <w:rFonts w:ascii="Aptos" w:hAnsi="Aptos"/>
+          <w:rFonts w:asciiTheme="majorHAnsi" w:hAnsiTheme="majorHAnsi" w:cs="Times New Roman"/>
+          <w:b/>
+          <w:bCs/>
         </w:rPr>
-        <w:t>list client answers in order plus comments plus score</w:t>
+        <w:t>answer</w:t>
       </w:r>
       <w:r>
         <w:rPr>
-          <w:rFonts w:ascii="Aptos" w:hAnsi="Aptos"/>
+          <w:rFonts w:asciiTheme="majorHAnsi" w:hAnsiTheme="majorHAnsi" w:cs="Times New Roman"/>
+          <w:b/>
+          <w:bCs/>
         </w:rPr>
-        <w:t>:</w:t>
+        <w:t xml:space="preserve"> for </w:t>
+      </w:r>
+      <w:r>
+        <w:rPr>
+          <w:rFonts w:asciiTheme="majorHAnsi" w:hAnsiTheme="majorHAnsi" w:cs="Times New Roman"/>
+          <w:b/>
+          <w:bCs/>
+        </w:rPr>
+        <w:t>answer</w:t>
+      </w:r>
+      <w:r>
+        <w:rPr>
+          <w:rFonts w:asciiTheme="majorHAnsi" w:hAnsiTheme="majorHAnsi" w:cs="Times New Roman"/>
+          <w:b/>
+          <w:bCs/>
+        </w:rPr>
+        <w:t xml:space="preserve"> in </w:t>
+      </w:r>
+      <w:proofErr w:type="spellStart"/>
+      <w:r>
+        <w:rPr>
+          <w:rFonts w:asciiTheme="majorHAnsi" w:hAnsiTheme="majorHAnsi" w:cs="Times New Roman"/>
+          <w:b/>
+          <w:bCs/>
+        </w:rPr>
+        <w:t>client_answers</w:t>
+      </w:r>
+      <w:proofErr w:type="spellEnd"/>
+      <w:r>
+        <w:rPr>
+          <w:rFonts w:asciiTheme="majorHAnsi" w:hAnsiTheme="majorHAnsi" w:cs="Times New Roman"/>
+          <w:b/>
+          <w:bCs/>
+        </w:rPr>
+        <w:t>%}</w:t>
       </w:r>
     </w:p>
     <w:p>
       <w:pPr>
-        <w:pStyle w:val="ListNumber"/>
+        <w:spacing w:after="0" w:line="240" w:lineRule="auto"/>
         <w:rPr>
-          <w:rFonts w:ascii="Aptos" w:hAnsi="Aptos"/>
+          <w:rFonts w:asciiTheme="majorHAnsi" w:hAnsiTheme="majorHAnsi" w:cs="Times New Roman"/>
+          <w:b/>
+          <w:bCs/>
         </w:rPr>
       </w:pPr>
-      <w:r>
-        <w:rPr>
-          <w:rFonts w:ascii="Aptos" w:hAnsi="Aptos"/>
-        </w:rPr>
-        <w:t>List a challenge or opportunity here.</w:t>
-      </w:r>
-    </w:p>
-    <w:p>
-      <w:pPr>
-        <w:pStyle w:val="ListNumber"/>
-        <w:rPr>
-          <w:rFonts w:ascii="Aptos" w:hAnsi="Aptos"/>
-        </w:rPr>
-      </w:pPr>
-      <w:r>
-        <w:rPr>
-          <w:rFonts w:ascii="Aptos" w:hAnsi="Aptos"/>
-        </w:rPr>
-        <w:t>List a challenge or opportunity here.</w:t>
-      </w:r>
-      <w:r>
-        <w:rPr>
-          <w:rFonts w:ascii="Aptos" w:hAnsi="Aptos"/>
-        </w:rPr>
-        <w:t>]</w:t>
-      </w:r>
     </w:p>
     <w:p>
       <w:pPr>
         <w:pStyle w:val="Heading1"/>
+        <w:pBdr>
+          <w:bottom w:val="single" w:sz="6" w:space="1" w:color="auto"/>
+        </w:pBdr>
+        <w:spacing w:before="0" w:line="240" w:lineRule="auto"/>
         <w:rPr>
           <w:b/>
           <w:bCs/>
@@ -403,22 +538,415 @@
         <w:t>Score Breakdown</w:t>
       </w:r>
     </w:p>
+    <w:tbl>
+      <w:tblPr>
+        <w:tblStyle w:val="TableGrid"/>
+        <w:tblpPr w:leftFromText="180" w:rightFromText="180" w:vertAnchor="text" w:tblpY="112"/>
+        <w:tblW w:w="0" w:type="auto"/>
+        <w:tblLook w:val="04A0" w:firstRow="1" w:lastRow="0" w:firstColumn="1" w:lastColumn="0" w:noHBand="0" w:noVBand="1"/>
+      </w:tblPr>
+      <w:tblGrid>
+        <w:gridCol w:w="1870"/>
+        <w:gridCol w:w="1870"/>
+        <w:gridCol w:w="1870"/>
+        <w:gridCol w:w="1870"/>
+        <w:gridCol w:w="1870"/>
+      </w:tblGrid>
+      <w:tr>
+        <w:tc>
+          <w:tcPr>
+            <w:tcW w:w="1870" w:type="dxa"/>
+          </w:tcPr>
+          <w:p>
+            <w:pPr>
+              <w:jc w:val="center"/>
+              <w:rPr>
+                <w:rFonts w:ascii="Aptos" w:hAnsi="Aptos"/>
+                <w:b/>
+                <w:bCs/>
+              </w:rPr>
+            </w:pPr>
+            <w:r>
+              <w:rPr>
+                <w:rFonts w:ascii="Aptos" w:hAnsi="Aptos"/>
+                <w:b/>
+                <w:bCs/>
+              </w:rPr>
+              <w:t>Q1</w:t>
+            </w:r>
+          </w:p>
+        </w:tc>
+        <w:tc>
+          <w:tcPr>
+            <w:tcW w:w="1870" w:type="dxa"/>
+          </w:tcPr>
+          <w:p>
+            <w:pPr>
+              <w:jc w:val="center"/>
+              <w:rPr>
+                <w:rFonts w:ascii="Aptos" w:hAnsi="Aptos"/>
+                <w:b/>
+                <w:bCs/>
+              </w:rPr>
+            </w:pPr>
+            <w:r>
+              <w:rPr>
+                <w:rFonts w:ascii="Aptos" w:hAnsi="Aptos"/>
+                <w:b/>
+                <w:bCs/>
+              </w:rPr>
+              <w:t>Q2</w:t>
+            </w:r>
+          </w:p>
+        </w:tc>
+        <w:tc>
+          <w:tcPr>
+            <w:tcW w:w="1870" w:type="dxa"/>
+          </w:tcPr>
+          <w:p>
+            <w:pPr>
+              <w:jc w:val="center"/>
+              <w:rPr>
+                <w:rFonts w:ascii="Aptos" w:hAnsi="Aptos"/>
+                <w:b/>
+                <w:bCs/>
+              </w:rPr>
+            </w:pPr>
+            <w:r>
+              <w:rPr>
+                <w:rFonts w:ascii="Aptos" w:hAnsi="Aptos"/>
+                <w:b/>
+                <w:bCs/>
+              </w:rPr>
+              <w:t>Q3</w:t>
+            </w:r>
+          </w:p>
+        </w:tc>
+        <w:tc>
+          <w:tcPr>
+            <w:tcW w:w="1870" w:type="dxa"/>
+          </w:tcPr>
+          <w:p>
+            <w:pPr>
+              <w:jc w:val="center"/>
+              <w:rPr>
+                <w:rFonts w:ascii="Aptos" w:hAnsi="Aptos"/>
+                <w:b/>
+                <w:bCs/>
+              </w:rPr>
+            </w:pPr>
+            <w:r>
+              <w:rPr>
+                <w:rFonts w:ascii="Aptos" w:hAnsi="Aptos"/>
+                <w:b/>
+                <w:bCs/>
+              </w:rPr>
+              <w:t>Q4</w:t>
+            </w:r>
+          </w:p>
+        </w:tc>
+        <w:tc>
+          <w:tcPr>
+            <w:tcW w:w="1870" w:type="dxa"/>
+          </w:tcPr>
+          <w:p>
+            <w:pPr>
+              <w:jc w:val="center"/>
+              <w:rPr>
+                <w:rFonts w:ascii="Aptos" w:hAnsi="Aptos"/>
+                <w:b/>
+                <w:bCs/>
+              </w:rPr>
+            </w:pPr>
+            <w:r>
+              <w:rPr>
+                <w:rFonts w:ascii="Aptos" w:hAnsi="Aptos"/>
+                <w:b/>
+                <w:bCs/>
+              </w:rPr>
+              <w:t>Q5</w:t>
+            </w:r>
+          </w:p>
+        </w:tc>
+      </w:tr>
+      <w:tr>
+        <w:tc>
+          <w:tcPr>
+            <w:tcW w:w="1870" w:type="dxa"/>
+          </w:tcPr>
+          <w:p>
+            <w:pPr>
+              <w:jc w:val="center"/>
+              <w:rPr>
+                <w:rFonts w:ascii="Aptos" w:hAnsi="Aptos"/>
+              </w:rPr>
+            </w:pPr>
+            <w:r>
+              <w:rPr>
+                <w:rFonts w:ascii="Aptos" w:hAnsi="Aptos"/>
+              </w:rPr>
+              <w:t>{{results[0][0]}}</w:t>
+            </w:r>
+          </w:p>
+        </w:tc>
+        <w:tc>
+          <w:tcPr>
+            <w:tcW w:w="1870" w:type="dxa"/>
+          </w:tcPr>
+          <w:p>
+            <w:pPr>
+              <w:jc w:val="center"/>
+              <w:rPr>
+                <w:rFonts w:ascii="Aptos" w:hAnsi="Aptos"/>
+              </w:rPr>
+            </w:pPr>
+            <w:r>
+              <w:rPr>
+                <w:rFonts w:ascii="Aptos" w:hAnsi="Aptos"/>
+              </w:rPr>
+              <w:t>{{results[1][0]}}</w:t>
+            </w:r>
+          </w:p>
+        </w:tc>
+        <w:tc>
+          <w:tcPr>
+            <w:tcW w:w="1870" w:type="dxa"/>
+          </w:tcPr>
+          <w:p>
+            <w:pPr>
+              <w:jc w:val="center"/>
+              <w:rPr>
+                <w:rFonts w:ascii="Aptos" w:hAnsi="Aptos"/>
+              </w:rPr>
+            </w:pPr>
+            <w:r>
+              <w:rPr>
+                <w:rFonts w:ascii="Aptos" w:hAnsi="Aptos"/>
+              </w:rPr>
+              <w:t>{{results[2][0]}}</w:t>
+            </w:r>
+          </w:p>
+        </w:tc>
+        <w:tc>
+          <w:tcPr>
+            <w:tcW w:w="1870" w:type="dxa"/>
+          </w:tcPr>
+          <w:p>
+            <w:pPr>
+              <w:jc w:val="center"/>
+              <w:rPr>
+                <w:rFonts w:ascii="Aptos" w:hAnsi="Aptos"/>
+              </w:rPr>
+            </w:pPr>
+            <w:r>
+              <w:rPr>
+                <w:rFonts w:ascii="Aptos" w:hAnsi="Aptos"/>
+              </w:rPr>
+              <w:t>{{results[3][0]}}</w:t>
+            </w:r>
+          </w:p>
+        </w:tc>
+        <w:tc>
+          <w:tcPr>
+            <w:tcW w:w="1870" w:type="dxa"/>
+          </w:tcPr>
+          <w:p>
+            <w:pPr>
+              <w:jc w:val="center"/>
+              <w:rPr>
+                <w:rFonts w:ascii="Aptos" w:hAnsi="Aptos"/>
+              </w:rPr>
+            </w:pPr>
+            <w:r>
+              <w:rPr>
+                <w:rFonts w:ascii="Aptos" w:hAnsi="Aptos"/>
+              </w:rPr>
+              <w:t>{{results[4][0]}}</w:t>
+            </w:r>
+          </w:p>
+        </w:tc>
+      </w:tr>
+    </w:tbl>
     <w:p>
       <w:pPr>
+        <w:spacing w:after="0" w:line="240" w:lineRule="auto"/>
         <w:rPr>
           <w:rFonts w:ascii="Aptos" w:hAnsi="Aptos"/>
+          <w:b/>
+          <w:bCs/>
+          <w:sz w:val="28"/>
+          <w:szCs w:val="28"/>
+        </w:rPr>
+      </w:pPr>
+    </w:p>
+    <w:p>
+      <w:pPr>
+        <w:spacing w:after="0" w:line="240" w:lineRule="auto"/>
+        <w:jc w:val="center"/>
+        <w:rPr>
+          <w:rFonts w:ascii="Aptos" w:hAnsi="Aptos"/>
+          <w:sz w:val="28"/>
+          <w:szCs w:val="28"/>
         </w:rPr>
       </w:pPr>
       <w:r>
         <w:rPr>
           <w:rFonts w:ascii="Aptos" w:hAnsi="Aptos"/>
+          <w:b/>
+          <w:bCs/>
+          <w:sz w:val="28"/>
+          <w:szCs w:val="28"/>
         </w:rPr>
-        <w:t>Show average score, score distribution across questions</w:t>
+        <w:t xml:space="preserve">Average: </w:t>
+      </w:r>
+      <w:r>
+        <w:rPr>
+          <w:rFonts w:ascii="Aptos" w:hAnsi="Aptos"/>
+          <w:sz w:val="28"/>
+          <w:szCs w:val="28"/>
+        </w:rPr>
+        <w:t>{{</w:t>
+      </w:r>
+      <w:proofErr w:type="spellStart"/>
+      <w:r>
+        <w:rPr>
+          <w:rFonts w:ascii="Aptos" w:hAnsi="Aptos"/>
+          <w:sz w:val="28"/>
+          <w:szCs w:val="28"/>
+        </w:rPr>
+        <w:t>average_score</w:t>
+      </w:r>
+      <w:proofErr w:type="spellEnd"/>
+      <w:r>
+        <w:rPr>
+          <w:rFonts w:ascii="Aptos" w:hAnsi="Aptos"/>
+          <w:sz w:val="28"/>
+          <w:szCs w:val="28"/>
+        </w:rPr>
+        <w:t>}} / 10</w:t>
+      </w:r>
+    </w:p>
+    <w:p>
+      <w:pPr>
+        <w:spacing w:after="0" w:line="240" w:lineRule="auto"/>
+        <w:jc w:val="center"/>
+        <w:rPr>
+          <w:rFonts w:ascii="Aptos" w:hAnsi="Aptos"/>
+          <w:b/>
+          <w:bCs/>
+          <w:sz w:val="28"/>
+          <w:szCs w:val="28"/>
+        </w:rPr>
+      </w:pPr>
+      <w:r>
+        <w:rPr>
+          <w:rFonts w:ascii="Aptos" w:hAnsi="Aptos"/>
+          <w:b/>
+          <w:bCs/>
+          <w:sz w:val="28"/>
+          <w:szCs w:val="28"/>
+        </w:rPr>
+        <w:t xml:space="preserve">Max: </w:t>
+      </w:r>
+      <w:r>
+        <w:rPr>
+          <w:rFonts w:ascii="Aptos" w:hAnsi="Aptos"/>
+          <w:sz w:val="28"/>
+          <w:szCs w:val="28"/>
+        </w:rPr>
+        <w:t>{{</w:t>
+      </w:r>
+      <w:proofErr w:type="spellStart"/>
+      <w:r>
+        <w:rPr>
+          <w:rFonts w:ascii="Aptos" w:hAnsi="Aptos"/>
+          <w:sz w:val="28"/>
+          <w:szCs w:val="28"/>
+        </w:rPr>
+        <w:t>maximum</w:t>
+      </w:r>
+      <w:r>
+        <w:rPr>
+          <w:rFonts w:ascii="Aptos" w:hAnsi="Aptos"/>
+          <w:sz w:val="28"/>
+          <w:szCs w:val="28"/>
+        </w:rPr>
+        <w:t>_score</w:t>
+      </w:r>
+      <w:proofErr w:type="spellEnd"/>
+      <w:r>
+        <w:rPr>
+          <w:rFonts w:ascii="Aptos" w:hAnsi="Aptos"/>
+          <w:sz w:val="28"/>
+          <w:szCs w:val="28"/>
+        </w:rPr>
+        <w:t>}} / 10</w:t>
+      </w:r>
+    </w:p>
+    <w:p>
+      <w:pPr>
+        <w:spacing w:after="0" w:line="240" w:lineRule="auto"/>
+        <w:jc w:val="center"/>
+        <w:rPr>
+          <w:rFonts w:ascii="Aptos" w:hAnsi="Aptos"/>
+          <w:b/>
+          <w:bCs/>
+          <w:sz w:val="28"/>
+          <w:szCs w:val="28"/>
+        </w:rPr>
+      </w:pPr>
+      <w:r>
+        <w:rPr>
+          <w:rFonts w:ascii="Aptos" w:hAnsi="Aptos"/>
+          <w:b/>
+          <w:bCs/>
+          <w:sz w:val="28"/>
+          <w:szCs w:val="28"/>
+        </w:rPr>
+        <w:t xml:space="preserve">Min: </w:t>
+      </w:r>
+      <w:r>
+        <w:rPr>
+          <w:rFonts w:ascii="Aptos" w:hAnsi="Aptos"/>
+          <w:sz w:val="28"/>
+          <w:szCs w:val="28"/>
+        </w:rPr>
+        <w:t>{{</w:t>
+      </w:r>
+      <w:proofErr w:type="spellStart"/>
+      <w:r>
+        <w:rPr>
+          <w:rFonts w:ascii="Aptos" w:hAnsi="Aptos"/>
+          <w:sz w:val="28"/>
+          <w:szCs w:val="28"/>
+        </w:rPr>
+        <w:t>minimum</w:t>
+      </w:r>
+      <w:r>
+        <w:rPr>
+          <w:rFonts w:ascii="Aptos" w:hAnsi="Aptos"/>
+          <w:sz w:val="28"/>
+          <w:szCs w:val="28"/>
+        </w:rPr>
+        <w:t>_score</w:t>
+      </w:r>
+      <w:proofErr w:type="spellEnd"/>
+      <w:r>
+        <w:rPr>
+          <w:rFonts w:ascii="Aptos" w:hAnsi="Aptos"/>
+          <w:sz w:val="28"/>
+          <w:szCs w:val="28"/>
+        </w:rPr>
+        <w:t>}} / 10</w:t>
       </w:r>
     </w:p>
     <w:p>
       <w:pPr>
         <w:pStyle w:val="Heading1"/>
+        <w:pBdr>
+          <w:bottom w:val="single" w:sz="6" w:space="1" w:color="auto"/>
+        </w:pBdr>
+        <w:spacing w:before="0" w:line="240" w:lineRule="auto"/>
         <w:rPr>
           <w:b/>
           <w:bCs/>
@@ -431,7 +959,15 @@
           <w:bCs/>
           <w:color w:val="067C42"/>
         </w:rPr>
-        <w:t>Conclusions</w:t>
+        <w:t>Conclusion</w:t>
+      </w:r>
+      <w:r>
+        <w:rPr>
+          <w:b/>
+          <w:bCs/>
+          <w:color w:val="067C42"/>
+        </w:rPr>
+        <w:t>s</w:t>
       </w:r>
     </w:p>
     <w:p>
@@ -443,8 +979,40 @@
       <w:r>
         <w:rPr>
           <w:rFonts w:ascii="Aptos" w:hAnsi="Aptos"/>
+          <w:b/>
+          <w:bCs/>
         </w:rPr>
-        <w:t>Add any notes (from AI)</w:t>
+        <w:t xml:space="preserve">Q1) </w:t>
+      </w:r>
+      <w:r>
+        <w:rPr>
+          <w:rFonts w:ascii="Aptos" w:hAnsi="Aptos"/>
+        </w:rPr>
+        <w:t>{{results[</w:t>
+      </w:r>
+      <w:r>
+        <w:rPr>
+          <w:rFonts w:ascii="Aptos" w:hAnsi="Aptos"/>
+        </w:rPr>
+        <w:t>0</w:t>
+      </w:r>
+      <w:r>
+        <w:rPr>
+          <w:rFonts w:ascii="Aptos" w:hAnsi="Aptos"/>
+        </w:rPr>
+        <w:t>][</w:t>
+      </w:r>
+      <w:r>
+        <w:rPr>
+          <w:rFonts w:ascii="Aptos" w:hAnsi="Aptos"/>
+        </w:rPr>
+        <w:t>1</w:t>
+      </w:r>
+      <w:r>
+        <w:rPr>
+          <w:rFonts w:ascii="Aptos" w:hAnsi="Aptos"/>
+        </w:rPr>
+        <w:t>]}}</w:t>
       </w:r>
     </w:p>
     <w:p>
@@ -456,26 +1024,163 @@
       <w:r>
         <w:rPr>
           <w:rFonts w:ascii="Aptos" w:hAnsi="Aptos"/>
+          <w:b/>
+          <w:bCs/>
         </w:rPr>
-        <w:t xml:space="preserve"> </w:t>
+        <w:t xml:space="preserve">Q2) </w:t>
       </w:r>
       <w:r>
         <w:rPr>
           <w:rFonts w:ascii="Aptos" w:hAnsi="Aptos"/>
         </w:rPr>
-        <w:t>[</w:t>
+        <w:t>{{results[</w:t>
       </w:r>
       <w:r>
         <w:rPr>
           <w:rFonts w:ascii="Aptos" w:hAnsi="Aptos"/>
         </w:rPr>
-        <w:t>List your recommendations and suggestions based on the results presented in your report.</w:t>
+        <w:t>1</w:t>
       </w:r>
       <w:r>
         <w:rPr>
           <w:rFonts w:ascii="Aptos" w:hAnsi="Aptos"/>
         </w:rPr>
-        <w:t>]</w:t>
+        <w:t>][1]}}</w:t>
+      </w:r>
+    </w:p>
+    <w:p>
+      <w:pPr>
+        <w:rPr>
+          <w:rFonts w:ascii="Aptos" w:hAnsi="Aptos"/>
+        </w:rPr>
+      </w:pPr>
+      <w:r>
+        <w:rPr>
+          <w:rFonts w:ascii="Aptos" w:hAnsi="Aptos"/>
+          <w:b/>
+          <w:bCs/>
+        </w:rPr>
+        <w:t>Q</w:t>
+      </w:r>
+      <w:r>
+        <w:rPr>
+          <w:rFonts w:ascii="Aptos" w:hAnsi="Aptos"/>
+          <w:b/>
+          <w:bCs/>
+        </w:rPr>
+        <w:t>3</w:t>
+      </w:r>
+      <w:r>
+        <w:rPr>
+          <w:rFonts w:ascii="Aptos" w:hAnsi="Aptos"/>
+          <w:b/>
+          <w:bCs/>
+        </w:rPr>
+        <w:t xml:space="preserve">) </w:t>
+      </w:r>
+      <w:r>
+        <w:rPr>
+          <w:rFonts w:ascii="Aptos" w:hAnsi="Aptos"/>
+        </w:rPr>
+        <w:t>{{results[</w:t>
+      </w:r>
+      <w:r>
+        <w:rPr>
+          <w:rFonts w:ascii="Aptos" w:hAnsi="Aptos"/>
+        </w:rPr>
+        <w:t>2</w:t>
+      </w:r>
+      <w:r>
+        <w:rPr>
+          <w:rFonts w:ascii="Aptos" w:hAnsi="Aptos"/>
+        </w:rPr>
+        <w:t>][1]}}</w:t>
+      </w:r>
+    </w:p>
+    <w:p>
+      <w:pPr>
+        <w:rPr>
+          <w:rFonts w:ascii="Aptos" w:hAnsi="Aptos"/>
+          <w:b/>
+          <w:bCs/>
+        </w:rPr>
+      </w:pPr>
+      <w:r>
+        <w:rPr>
+          <w:rFonts w:ascii="Aptos" w:hAnsi="Aptos"/>
+          <w:b/>
+          <w:bCs/>
+        </w:rPr>
+        <w:t>Q</w:t>
+      </w:r>
+      <w:r>
+        <w:rPr>
+          <w:rFonts w:ascii="Aptos" w:hAnsi="Aptos"/>
+          <w:b/>
+          <w:bCs/>
+        </w:rPr>
+        <w:t>4</w:t>
+      </w:r>
+      <w:r>
+        <w:rPr>
+          <w:rFonts w:ascii="Aptos" w:hAnsi="Aptos"/>
+          <w:b/>
+          <w:bCs/>
+        </w:rPr>
+        <w:t xml:space="preserve">) </w:t>
+      </w:r>
+      <w:r>
+        <w:rPr>
+          <w:rFonts w:ascii="Aptos" w:hAnsi="Aptos"/>
+        </w:rPr>
+        <w:t>{{results[</w:t>
+      </w:r>
+      <w:r>
+        <w:rPr>
+          <w:rFonts w:ascii="Aptos" w:hAnsi="Aptos"/>
+        </w:rPr>
+        <w:t>3</w:t>
+      </w:r>
+      <w:r>
+        <w:rPr>
+          <w:rFonts w:ascii="Aptos" w:hAnsi="Aptos"/>
+        </w:rPr>
+        <w:t>][1]}}</w:t>
+      </w:r>
+    </w:p>
+    <w:p>
+      <w:pPr>
+        <w:rPr>
+          <w:rFonts w:ascii="Aptos" w:hAnsi="Aptos"/>
+          <w:b/>
+          <w:bCs/>
+        </w:rPr>
+      </w:pPr>
+      <w:r>
+        <w:rPr>
+          <w:rFonts w:ascii="Aptos" w:hAnsi="Aptos"/>
+          <w:b/>
+          <w:bCs/>
+        </w:rPr>
+        <w:t xml:space="preserve">Q1) </w:t>
+      </w:r>
+      <w:r>
+        <w:rPr>
+          <w:rFonts w:ascii="Aptos" w:hAnsi="Aptos"/>
+        </w:rPr>
+        <w:t>{{results[</w:t>
+      </w:r>
+      <w:r>
+        <w:rPr>
+          <w:rFonts w:ascii="Aptos" w:hAnsi="Aptos"/>
+        </w:rPr>
+        <w:t>4</w:t>
+      </w:r>
+      <w:r>
+        <w:rPr>
+          <w:rFonts w:ascii="Aptos" w:hAnsi="Aptos"/>
+        </w:rPr>
+        <w:t>][1]}}</w:t>
       </w:r>
     </w:p>
     <w:sectPr>
@@ -823,6 +1528,356 @@
     </w:lvl>
   </w:abstractNum>
   <w:abstractNum w:abstractNumId="10" w15:restartNumberingAfterBreak="0">
+    <w:nsid w:val="02AE6915"/>
+    <w:multiLevelType w:val="hybridMultilevel"/>
+    <w:tmpl w:val="1494CEBC"/>
+    <w:lvl w:ilvl="0" w:tplc="0409000F">
+      <w:start w:val="1"/>
+      <w:numFmt w:val="decimal"/>
+      <w:lvlText w:val="%1."/>
+      <w:lvlJc w:val="left"/>
+      <w:pPr>
+        <w:ind w:left="720" w:hanging="360"/>
+      </w:pPr>
+    </w:lvl>
+    <w:lvl w:ilvl="1" w:tplc="04090019" w:tentative="1">
+      <w:start w:val="1"/>
+      <w:numFmt w:val="lowerLetter"/>
+      <w:lvlText w:val="%2."/>
+      <w:lvlJc w:val="left"/>
+      <w:pPr>
+        <w:ind w:left="1440" w:hanging="360"/>
+      </w:pPr>
+    </w:lvl>
+    <w:lvl w:ilvl="2" w:tplc="0409001B" w:tentative="1">
+      <w:start w:val="1"/>
+      <w:numFmt w:val="lowerRoman"/>
+      <w:lvlText w:val="%3."/>
+      <w:lvlJc w:val="right"/>
+      <w:pPr>
+        <w:ind w:left="2160" w:hanging="180"/>
+      </w:pPr>
+    </w:lvl>
+    <w:lvl w:ilvl="3" w:tplc="0409000F" w:tentative="1">
+      <w:start w:val="1"/>
+      <w:numFmt w:val="decimal"/>
+      <w:lvlText w:val="%4."/>
+      <w:lvlJc w:val="left"/>
+      <w:pPr>
+        <w:ind w:left="2880" w:hanging="360"/>
+      </w:pPr>
+    </w:lvl>
+    <w:lvl w:ilvl="4" w:tplc="04090019" w:tentative="1">
+      <w:start w:val="1"/>
+      <w:numFmt w:val="lowerLetter"/>
+      <w:lvlText w:val="%5."/>
+      <w:lvlJc w:val="left"/>
+      <w:pPr>
+        <w:ind w:left="3600" w:hanging="360"/>
+      </w:pPr>
+    </w:lvl>
+    <w:lvl w:ilvl="5" w:tplc="0409001B" w:tentative="1">
+      <w:start w:val="1"/>
+      <w:numFmt w:val="lowerRoman"/>
+      <w:lvlText w:val="%6."/>
+      <w:lvlJc w:val="right"/>
+      <w:pPr>
+        <w:ind w:left="4320" w:hanging="180"/>
+      </w:pPr>
+    </w:lvl>
+    <w:lvl w:ilvl="6" w:tplc="0409000F" w:tentative="1">
+      <w:start w:val="1"/>
+      <w:numFmt w:val="decimal"/>
+      <w:lvlText w:val="%7."/>
+      <w:lvlJc w:val="left"/>
+      <w:pPr>
+        <w:ind w:left="5040" w:hanging="360"/>
+      </w:pPr>
+    </w:lvl>
+    <w:lvl w:ilvl="7" w:tplc="04090019" w:tentative="1">
+      <w:start w:val="1"/>
+      <w:numFmt w:val="lowerLetter"/>
+      <w:lvlText w:val="%8."/>
+      <w:lvlJc w:val="left"/>
+      <w:pPr>
+        <w:ind w:left="5760" w:hanging="360"/>
+      </w:pPr>
+    </w:lvl>
+    <w:lvl w:ilvl="8" w:tplc="0409001B" w:tentative="1">
+      <w:start w:val="1"/>
+      <w:numFmt w:val="lowerRoman"/>
+      <w:lvlText w:val="%9."/>
+      <w:lvlJc w:val="right"/>
+      <w:pPr>
+        <w:ind w:left="6480" w:hanging="180"/>
+      </w:pPr>
+    </w:lvl>
+  </w:abstractNum>
+  <w:abstractNum w:abstractNumId="11" w15:restartNumberingAfterBreak="0">
+    <w:nsid w:val="0EFF0360"/>
+    <w:multiLevelType w:val="hybridMultilevel"/>
+    <w:tmpl w:val="A72CF7D8"/>
+    <w:lvl w:ilvl="0" w:tplc="0409000F">
+      <w:start w:val="1"/>
+      <w:numFmt w:val="decimal"/>
+      <w:lvlText w:val="%1."/>
+      <w:lvlJc w:val="left"/>
+      <w:pPr>
+        <w:ind w:left="720" w:hanging="360"/>
+      </w:pPr>
+      <w:rPr>
+        <w:rFonts w:hint="default"/>
+      </w:rPr>
+    </w:lvl>
+    <w:lvl w:ilvl="1" w:tplc="04090019" w:tentative="1">
+      <w:start w:val="1"/>
+      <w:numFmt w:val="lowerLetter"/>
+      <w:lvlText w:val="%2."/>
+      <w:lvlJc w:val="left"/>
+      <w:pPr>
+        <w:ind w:left="1440" w:hanging="360"/>
+      </w:pPr>
+    </w:lvl>
+    <w:lvl w:ilvl="2" w:tplc="0409001B" w:tentative="1">
+      <w:start w:val="1"/>
+      <w:numFmt w:val="lowerRoman"/>
+      <w:lvlText w:val="%3."/>
+      <w:lvlJc w:val="right"/>
+      <w:pPr>
+        <w:ind w:left="2160" w:hanging="180"/>
+      </w:pPr>
+    </w:lvl>
+    <w:lvl w:ilvl="3" w:tplc="0409000F" w:tentative="1">
+      <w:start w:val="1"/>
+      <w:numFmt w:val="decimal"/>
+      <w:lvlText w:val="%4."/>
+      <w:lvlJc w:val="left"/>
+      <w:pPr>
+        <w:ind w:left="2880" w:hanging="360"/>
+      </w:pPr>
+    </w:lvl>
+    <w:lvl w:ilvl="4" w:tplc="04090019" w:tentative="1">
+      <w:start w:val="1"/>
+      <w:numFmt w:val="lowerLetter"/>
+      <w:lvlText w:val="%5."/>
+      <w:lvlJc w:val="left"/>
+      <w:pPr>
+        <w:ind w:left="3600" w:hanging="360"/>
+      </w:pPr>
+    </w:lvl>
+    <w:lvl w:ilvl="5" w:tplc="0409001B" w:tentative="1">
+      <w:start w:val="1"/>
+      <w:numFmt w:val="lowerRoman"/>
+      <w:lvlText w:val="%6."/>
+      <w:lvlJc w:val="right"/>
+      <w:pPr>
+        <w:ind w:left="4320" w:hanging="180"/>
+      </w:pPr>
+    </w:lvl>
+    <w:lvl w:ilvl="6" w:tplc="0409000F" w:tentative="1">
+      <w:start w:val="1"/>
+      <w:numFmt w:val="decimal"/>
+      <w:lvlText w:val="%7."/>
+      <w:lvlJc w:val="left"/>
+      <w:pPr>
+        <w:ind w:left="5040" w:hanging="360"/>
+      </w:pPr>
+    </w:lvl>
+    <w:lvl w:ilvl="7" w:tplc="04090019" w:tentative="1">
+      <w:start w:val="1"/>
+      <w:numFmt w:val="lowerLetter"/>
+      <w:lvlText w:val="%8."/>
+      <w:lvlJc w:val="left"/>
+      <w:pPr>
+        <w:ind w:left="5760" w:hanging="360"/>
+      </w:pPr>
+    </w:lvl>
+    <w:lvl w:ilvl="8" w:tplc="0409001B" w:tentative="1">
+      <w:start w:val="1"/>
+      <w:numFmt w:val="lowerRoman"/>
+      <w:lvlText w:val="%9."/>
+      <w:lvlJc w:val="right"/>
+      <w:pPr>
+        <w:ind w:left="6480" w:hanging="180"/>
+      </w:pPr>
+    </w:lvl>
+  </w:abstractNum>
+  <w:abstractNum w:abstractNumId="12" w15:restartNumberingAfterBreak="0">
+    <w:nsid w:val="110353E1"/>
+    <w:multiLevelType w:val="hybridMultilevel"/>
+    <w:tmpl w:val="5F0261F8"/>
+    <w:lvl w:ilvl="0" w:tplc="0409000F">
+      <w:start w:val="1"/>
+      <w:numFmt w:val="decimal"/>
+      <w:lvlText w:val="%1."/>
+      <w:lvlJc w:val="left"/>
+      <w:pPr>
+        <w:ind w:left="720" w:hanging="360"/>
+      </w:pPr>
+      <w:rPr>
+        <w:rFonts w:hint="default"/>
+      </w:rPr>
+    </w:lvl>
+    <w:lvl w:ilvl="1" w:tplc="04090019" w:tentative="1">
+      <w:start w:val="1"/>
+      <w:numFmt w:val="lowerLetter"/>
+      <w:lvlText w:val="%2."/>
+      <w:lvlJc w:val="left"/>
+      <w:pPr>
+        <w:ind w:left="1440" w:hanging="360"/>
+      </w:pPr>
+    </w:lvl>
+    <w:lvl w:ilvl="2" w:tplc="0409001B" w:tentative="1">
+      <w:start w:val="1"/>
+      <w:numFmt w:val="lowerRoman"/>
+      <w:lvlText w:val="%3."/>
+      <w:lvlJc w:val="right"/>
+      <w:pPr>
+        <w:ind w:left="2160" w:hanging="180"/>
+      </w:pPr>
+    </w:lvl>
+    <w:lvl w:ilvl="3" w:tplc="0409000F" w:tentative="1">
+      <w:start w:val="1"/>
+      <w:numFmt w:val="decimal"/>
+      <w:lvlText w:val="%4."/>
+      <w:lvlJc w:val="left"/>
+      <w:pPr>
+        <w:ind w:left="2880" w:hanging="360"/>
+      </w:pPr>
+    </w:lvl>
+    <w:lvl w:ilvl="4" w:tplc="04090019" w:tentative="1">
+      <w:start w:val="1"/>
+      <w:numFmt w:val="lowerLetter"/>
+      <w:lvlText w:val="%5."/>
+      <w:lvlJc w:val="left"/>
+      <w:pPr>
+        <w:ind w:left="3600" w:hanging="360"/>
+      </w:pPr>
+    </w:lvl>
+    <w:lvl w:ilvl="5" w:tplc="0409001B" w:tentative="1">
+      <w:start w:val="1"/>
+      <w:numFmt w:val="lowerRoman"/>
+      <w:lvlText w:val="%6."/>
+      <w:lvlJc w:val="right"/>
+      <w:pPr>
+        <w:ind w:left="4320" w:hanging="180"/>
+      </w:pPr>
+    </w:lvl>
+    <w:lvl w:ilvl="6" w:tplc="0409000F" w:tentative="1">
+      <w:start w:val="1"/>
+      <w:numFmt w:val="decimal"/>
+      <w:lvlText w:val="%7."/>
+      <w:lvlJc w:val="left"/>
+      <w:pPr>
+        <w:ind w:left="5040" w:hanging="360"/>
+      </w:pPr>
+    </w:lvl>
+    <w:lvl w:ilvl="7" w:tplc="04090019" w:tentative="1">
+      <w:start w:val="1"/>
+      <w:numFmt w:val="lowerLetter"/>
+      <w:lvlText w:val="%8."/>
+      <w:lvlJc w:val="left"/>
+      <w:pPr>
+        <w:ind w:left="5760" w:hanging="360"/>
+      </w:pPr>
+    </w:lvl>
+    <w:lvl w:ilvl="8" w:tplc="0409001B" w:tentative="1">
+      <w:start w:val="1"/>
+      <w:numFmt w:val="lowerRoman"/>
+      <w:lvlText w:val="%9."/>
+      <w:lvlJc w:val="right"/>
+      <w:pPr>
+        <w:ind w:left="6480" w:hanging="180"/>
+      </w:pPr>
+    </w:lvl>
+  </w:abstractNum>
+  <w:abstractNum w:abstractNumId="13" w15:restartNumberingAfterBreak="0">
+    <w:nsid w:val="264D037E"/>
+    <w:multiLevelType w:val="hybridMultilevel"/>
+    <w:tmpl w:val="52121746"/>
+    <w:lvl w:ilvl="0" w:tplc="0409000F">
+      <w:start w:val="1"/>
+      <w:numFmt w:val="decimal"/>
+      <w:lvlText w:val="%1."/>
+      <w:lvlJc w:val="left"/>
+      <w:pPr>
+        <w:ind w:left="720" w:hanging="360"/>
+      </w:pPr>
+    </w:lvl>
+    <w:lvl w:ilvl="1" w:tplc="04090019" w:tentative="1">
+      <w:start w:val="1"/>
+      <w:numFmt w:val="lowerLetter"/>
+      <w:lvlText w:val="%2."/>
+      <w:lvlJc w:val="left"/>
+      <w:pPr>
+        <w:ind w:left="1440" w:hanging="360"/>
+      </w:pPr>
+    </w:lvl>
+    <w:lvl w:ilvl="2" w:tplc="0409001B" w:tentative="1">
+      <w:start w:val="1"/>
+      <w:numFmt w:val="lowerRoman"/>
+      <w:lvlText w:val="%3."/>
+      <w:lvlJc w:val="right"/>
+      <w:pPr>
+        <w:ind w:left="2160" w:hanging="180"/>
+      </w:pPr>
+    </w:lvl>
+    <w:lvl w:ilvl="3" w:tplc="0409000F" w:tentative="1">
+      <w:start w:val="1"/>
+      <w:numFmt w:val="decimal"/>
+      <w:lvlText w:val="%4."/>
+      <w:lvlJc w:val="left"/>
+      <w:pPr>
+        <w:ind w:left="2880" w:hanging="360"/>
+      </w:pPr>
+    </w:lvl>
+    <w:lvl w:ilvl="4" w:tplc="04090019" w:tentative="1">
+      <w:start w:val="1"/>
+      <w:numFmt w:val="lowerLetter"/>
+      <w:lvlText w:val="%5."/>
+      <w:lvlJc w:val="left"/>
+      <w:pPr>
+        <w:ind w:left="3600" w:hanging="360"/>
+      </w:pPr>
+    </w:lvl>
+    <w:lvl w:ilvl="5" w:tplc="0409001B" w:tentative="1">
+      <w:start w:val="1"/>
+      <w:numFmt w:val="lowerRoman"/>
+      <w:lvlText w:val="%6."/>
+      <w:lvlJc w:val="right"/>
+      <w:pPr>
+        <w:ind w:left="4320" w:hanging="180"/>
+      </w:pPr>
+    </w:lvl>
+    <w:lvl w:ilvl="6" w:tplc="0409000F" w:tentative="1">
+      <w:start w:val="1"/>
+      <w:numFmt w:val="decimal"/>
+      <w:lvlText w:val="%7."/>
+      <w:lvlJc w:val="left"/>
+      <w:pPr>
+        <w:ind w:left="5040" w:hanging="360"/>
+      </w:pPr>
+    </w:lvl>
+    <w:lvl w:ilvl="7" w:tplc="04090019" w:tentative="1">
+      <w:start w:val="1"/>
+      <w:numFmt w:val="lowerLetter"/>
+      <w:lvlText w:val="%8."/>
+      <w:lvlJc w:val="left"/>
+      <w:pPr>
+        <w:ind w:left="5760" w:hanging="360"/>
+      </w:pPr>
+    </w:lvl>
+    <w:lvl w:ilvl="8" w:tplc="0409001B" w:tentative="1">
+      <w:start w:val="1"/>
+      <w:numFmt w:val="lowerRoman"/>
+      <w:lvlText w:val="%9."/>
+      <w:lvlJc w:val="right"/>
+      <w:pPr>
+        <w:ind w:left="6480" w:hanging="180"/>
+      </w:pPr>
+    </w:lvl>
+  </w:abstractNum>
+  <w:abstractNum w:abstractNumId="14" w15:restartNumberingAfterBreak="0">
     <w:nsid w:val="3B893C70"/>
     <w:multiLevelType w:val="hybridMultilevel"/>
     <w:tmpl w:val="1F488032"/>
@@ -938,7 +1993,96 @@
       </w:rPr>
     </w:lvl>
   </w:abstractNum>
-  <w:abstractNum w:abstractNumId="11" w15:restartNumberingAfterBreak="0">
+  <w:abstractNum w:abstractNumId="15" w15:restartNumberingAfterBreak="0">
+    <w:nsid w:val="43816B3A"/>
+    <w:multiLevelType w:val="hybridMultilevel"/>
+    <w:tmpl w:val="F3ACAEA8"/>
+    <w:lvl w:ilvl="0" w:tplc="0409000F">
+      <w:start w:val="1"/>
+      <w:numFmt w:val="decimal"/>
+      <w:lvlText w:val="%1."/>
+      <w:lvlJc w:val="left"/>
+      <w:pPr>
+        <w:ind w:left="720" w:hanging="360"/>
+      </w:pPr>
+      <w:rPr>
+        <w:rFonts w:hint="default"/>
+      </w:rPr>
+    </w:lvl>
+    <w:lvl w:ilvl="1" w:tplc="04090019" w:tentative="1">
+      <w:start w:val="1"/>
+      <w:numFmt w:val="lowerLetter"/>
+      <w:lvlText w:val="%2."/>
+      <w:lvlJc w:val="left"/>
+      <w:pPr>
+        <w:ind w:left="1440" w:hanging="360"/>
+      </w:pPr>
+    </w:lvl>
+    <w:lvl w:ilvl="2" w:tplc="0409001B" w:tentative="1">
+      <w:start w:val="1"/>
+      <w:numFmt w:val="lowerRoman"/>
+      <w:lvlText w:val="%3."/>
+      <w:lvlJc w:val="right"/>
+      <w:pPr>
+        <w:ind w:left="2160" w:hanging="180"/>
+      </w:pPr>
+    </w:lvl>
+    <w:lvl w:ilvl="3" w:tplc="0409000F" w:tentative="1">
+      <w:start w:val="1"/>
+      <w:numFmt w:val="decimal"/>
+      <w:lvlText w:val="%4."/>
+      <w:lvlJc w:val="left"/>
+      <w:pPr>
+        <w:ind w:left="2880" w:hanging="360"/>
+      </w:pPr>
+    </w:lvl>
+    <w:lvl w:ilvl="4" w:tplc="04090019" w:tentative="1">
+      <w:start w:val="1"/>
+      <w:numFmt w:val="lowerLetter"/>
+      <w:lvlText w:val="%5."/>
+      <w:lvlJc w:val="left"/>
+      <w:pPr>
+        <w:ind w:left="3600" w:hanging="360"/>
+      </w:pPr>
+    </w:lvl>
+    <w:lvl w:ilvl="5" w:tplc="0409001B" w:tentative="1">
+      <w:start w:val="1"/>
+      <w:numFmt w:val="lowerRoman"/>
+      <w:lvlText w:val="%6."/>
+      <w:lvlJc w:val="right"/>
+      <w:pPr>
+        <w:ind w:left="4320" w:hanging="180"/>
+      </w:pPr>
+    </w:lvl>
+    <w:lvl w:ilvl="6" w:tplc="0409000F" w:tentative="1">
+      <w:start w:val="1"/>
+      <w:numFmt w:val="decimal"/>
+      <w:lvlText w:val="%7."/>
+      <w:lvlJc w:val="left"/>
+      <w:pPr>
+        <w:ind w:left="5040" w:hanging="360"/>
+      </w:pPr>
+    </w:lvl>
+    <w:lvl w:ilvl="7" w:tplc="04090019" w:tentative="1">
+      <w:start w:val="1"/>
+      <w:numFmt w:val="lowerLetter"/>
+      <w:lvlText w:val="%8."/>
+      <w:lvlJc w:val="left"/>
+      <w:pPr>
+        <w:ind w:left="5760" w:hanging="360"/>
+      </w:pPr>
+    </w:lvl>
+    <w:lvl w:ilvl="8" w:tplc="0409001B" w:tentative="1">
+      <w:start w:val="1"/>
+      <w:numFmt w:val="lowerRoman"/>
+      <w:lvlText w:val="%9."/>
+      <w:lvlJc w:val="right"/>
+      <w:pPr>
+        <w:ind w:left="6480" w:hanging="180"/>
+      </w:pPr>
+    </w:lvl>
+  </w:abstractNum>
+  <w:abstractNum w:abstractNumId="16" w15:restartNumberingAfterBreak="0">
     <w:nsid w:val="5CCF2C59"/>
     <w:multiLevelType w:val="hybridMultilevel"/>
     <w:tmpl w:val="764234E2"/>
@@ -1054,7 +2198,7 @@
       </w:rPr>
     </w:lvl>
   </w:abstractNum>
-  <w:abstractNum w:abstractNumId="12" w15:restartNumberingAfterBreak="0">
+  <w:abstractNum w:abstractNumId="17" w15:restartNumberingAfterBreak="0">
     <w:nsid w:val="65D31A03"/>
     <w:multiLevelType w:val="hybridMultilevel"/>
     <w:tmpl w:val="601456F4"/>
@@ -1170,7 +2314,93 @@
       </w:rPr>
     </w:lvl>
   </w:abstractNum>
-  <w:abstractNum w:abstractNumId="13" w15:restartNumberingAfterBreak="0">
+  <w:abstractNum w:abstractNumId="18" w15:restartNumberingAfterBreak="0">
+    <w:nsid w:val="6DF05A8F"/>
+    <w:multiLevelType w:val="hybridMultilevel"/>
+    <w:tmpl w:val="E81E63B2"/>
+    <w:lvl w:ilvl="0" w:tplc="0409000F">
+      <w:start w:val="1"/>
+      <w:numFmt w:val="decimal"/>
+      <w:lvlText w:val="%1."/>
+      <w:lvlJc w:val="left"/>
+      <w:pPr>
+        <w:ind w:left="720" w:hanging="360"/>
+      </w:pPr>
+    </w:lvl>
+    <w:lvl w:ilvl="1" w:tplc="04090019" w:tentative="1">
+      <w:start w:val="1"/>
+      <w:numFmt w:val="lowerLetter"/>
+      <w:lvlText w:val="%2."/>
+      <w:lvlJc w:val="left"/>
+      <w:pPr>
+        <w:ind w:left="1440" w:hanging="360"/>
+      </w:pPr>
+    </w:lvl>
+    <w:lvl w:ilvl="2" w:tplc="0409001B" w:tentative="1">
+      <w:start w:val="1"/>
+      <w:numFmt w:val="lowerRoman"/>
+      <w:lvlText w:val="%3."/>
+      <w:lvlJc w:val="right"/>
+      <w:pPr>
+        <w:ind w:left="2160" w:hanging="180"/>
+      </w:pPr>
+    </w:lvl>
+    <w:lvl w:ilvl="3" w:tplc="0409000F" w:tentative="1">
+      <w:start w:val="1"/>
+      <w:numFmt w:val="decimal"/>
+      <w:lvlText w:val="%4."/>
+      <w:lvlJc w:val="left"/>
+      <w:pPr>
+        <w:ind w:left="2880" w:hanging="360"/>
+      </w:pPr>
+    </w:lvl>
+    <w:lvl w:ilvl="4" w:tplc="04090019" w:tentative="1">
+      <w:start w:val="1"/>
+      <w:numFmt w:val="lowerLetter"/>
+      <w:lvlText w:val="%5."/>
+      <w:lvlJc w:val="left"/>
+      <w:pPr>
+        <w:ind w:left="3600" w:hanging="360"/>
+      </w:pPr>
+    </w:lvl>
+    <w:lvl w:ilvl="5" w:tplc="0409001B" w:tentative="1">
+      <w:start w:val="1"/>
+      <w:numFmt w:val="lowerRoman"/>
+      <w:lvlText w:val="%6."/>
+      <w:lvlJc w:val="right"/>
+      <w:pPr>
+        <w:ind w:left="4320" w:hanging="180"/>
+      </w:pPr>
+    </w:lvl>
+    <w:lvl w:ilvl="6" w:tplc="0409000F" w:tentative="1">
+      <w:start w:val="1"/>
+      <w:numFmt w:val="decimal"/>
+      <w:lvlText w:val="%7."/>
+      <w:lvlJc w:val="left"/>
+      <w:pPr>
+        <w:ind w:left="5040" w:hanging="360"/>
+      </w:pPr>
+    </w:lvl>
+    <w:lvl w:ilvl="7" w:tplc="04090019" w:tentative="1">
+      <w:start w:val="1"/>
+      <w:numFmt w:val="lowerLetter"/>
+      <w:lvlText w:val="%8."/>
+      <w:lvlJc w:val="left"/>
+      <w:pPr>
+        <w:ind w:left="5760" w:hanging="360"/>
+      </w:pPr>
+    </w:lvl>
+    <w:lvl w:ilvl="8" w:tplc="0409001B" w:tentative="1">
+      <w:start w:val="1"/>
+      <w:numFmt w:val="lowerRoman"/>
+      <w:lvlText w:val="%9."/>
+      <w:lvlJc w:val="right"/>
+      <w:pPr>
+        <w:ind w:left="6480" w:hanging="180"/>
+      </w:pPr>
+    </w:lvl>
+  </w:abstractNum>
+  <w:abstractNum w:abstractNumId="19" w15:restartNumberingAfterBreak="0">
     <w:nsid w:val="73BE0A14"/>
     <w:multiLevelType w:val="hybridMultilevel"/>
     <w:tmpl w:val="C25830E0"/>
@@ -1288,13 +2518,13 @@
     <w:abstractNumId w:val="9"/>
   </w:num>
   <w:num w:numId="2" w16cid:durableId="1978342625">
-    <w:abstractNumId w:val="11"/>
+    <w:abstractNumId w:val="16"/>
   </w:num>
   <w:num w:numId="3" w16cid:durableId="1799953224">
-    <w:abstractNumId w:val="10"/>
+    <w:abstractNumId w:val="14"/>
   </w:num>
   <w:num w:numId="4" w16cid:durableId="41440718">
-    <w:abstractNumId w:val="12"/>
+    <w:abstractNumId w:val="17"/>
   </w:num>
   <w:num w:numId="5" w16cid:durableId="1118186815">
     <w:abstractNumId w:val="8"/>
@@ -1303,7 +2533,7 @@
     <w:abstractNumId w:val="8"/>
   </w:num>
   <w:num w:numId="7" w16cid:durableId="889537906">
-    <w:abstractNumId w:val="13"/>
+    <w:abstractNumId w:val="19"/>
   </w:num>
   <w:num w:numId="8" w16cid:durableId="66391101">
     <w:abstractNumId w:val="8"/>
@@ -1334,6 +2564,24 @@
   </w:num>
   <w:num w:numId="16" w16cid:durableId="1707481884">
     <w:abstractNumId w:val="0"/>
+  </w:num>
+  <w:num w:numId="17" w16cid:durableId="1843620865">
+    <w:abstractNumId w:val="13"/>
+  </w:num>
+  <w:num w:numId="18" w16cid:durableId="453521203">
+    <w:abstractNumId w:val="18"/>
+  </w:num>
+  <w:num w:numId="19" w16cid:durableId="310213845">
+    <w:abstractNumId w:val="11"/>
+  </w:num>
+  <w:num w:numId="20" w16cid:durableId="1585604174">
+    <w:abstractNumId w:val="10"/>
+  </w:num>
+  <w:num w:numId="21" w16cid:durableId="1579246489">
+    <w:abstractNumId w:val="12"/>
+  </w:num>
+  <w:num w:numId="22" w16cid:durableId="1927954458">
+    <w:abstractNumId w:val="15"/>
   </w:num>
 </w:numbering>
 </file>
@@ -12952,7 +14200,6 @@
     <w:name w:val="List Paragraph"/>
     <w:basedOn w:val="Normal"/>
     <w:uiPriority w:val="34"/>
-    <w:semiHidden/>
     <w:unhideWhenUsed/>
     <w:qFormat/>
     <w:rsid w:val="00A67871"/>

</xml_diff>

<commit_message>
1. Changed Avatar to TurView Colors
2. Finished TurView Report Logic and Document Writing
</commit_message>
<xml_diff>
--- a/TurView/Docxtpl Templates/TurView Interview Report.docx
+++ b/TurView/Docxtpl Templates/TurView Interview Report.docx
@@ -126,7 +126,40 @@
                 <w:sz w:val="48"/>
                 <w:szCs w:val="48"/>
               </w:rPr>
-              <w:t>{{name}}’s</w:t>
+              <w:t>{</w:t>
+            </w:r>
+            <w:r>
+              <w:rPr>
+                <w:rFonts w:ascii="Aptos" w:hAnsi="Aptos" w:cs="Times New Roman"/>
+                <w:b/>
+                <w:bCs/>
+                <w:color w:val="067C42"/>
+                <w:sz w:val="48"/>
+                <w:szCs w:val="48"/>
+              </w:rPr>
+              <w:t>{name</w:t>
+            </w:r>
+            <w:r>
+              <w:rPr>
+                <w:rFonts w:ascii="Aptos" w:hAnsi="Aptos" w:cs="Times New Roman"/>
+                <w:b/>
+                <w:bCs/>
+                <w:color w:val="067C42"/>
+                <w:sz w:val="48"/>
+                <w:szCs w:val="48"/>
+              </w:rPr>
+              <w:t>}</w:t>
+            </w:r>
+            <w:r>
+              <w:rPr>
+                <w:rFonts w:ascii="Aptos" w:hAnsi="Aptos" w:cs="Times New Roman"/>
+                <w:b/>
+                <w:bCs/>
+                <w:color w:val="067C42"/>
+                <w:sz w:val="48"/>
+                <w:szCs w:val="48"/>
+              </w:rPr>
+              <w:t>}’s</w:t>
             </w:r>
             <w:r>
               <w:rPr>
@@ -188,6 +221,12 @@
         </w:rPr>
         <w:t>{</w:t>
       </w:r>
+      <w:r>
+        <w:rPr>
+          <w:rFonts w:ascii="Aptos" w:hAnsi="Aptos"/>
+        </w:rPr>
+        <w:t>{</w:t>
+      </w:r>
       <w:proofErr w:type="spellStart"/>
       <w:r>
         <w:rPr>
@@ -196,6 +235,12 @@
         <w:t>job_desc</w:t>
       </w:r>
       <w:proofErr w:type="spellEnd"/>
+      <w:r>
+        <w:rPr>
+          <w:rFonts w:ascii="Aptos" w:hAnsi="Aptos"/>
+        </w:rPr>
+        <w:t>}</w:t>
+      </w:r>
       <w:r>
         <w:rPr>
           <w:rFonts w:ascii="Aptos" w:hAnsi="Aptos"/>
@@ -245,7 +290,7 @@
           <w:b/>
           <w:bCs/>
         </w:rPr>
-        <w:t>{%</w:t>
+        <w:t>{</w:t>
       </w:r>
       <w:r>
         <w:rPr>
@@ -253,15 +298,7 @@
           <w:b/>
           <w:bCs/>
         </w:rPr>
-        <w:t xml:space="preserve">question </w:t>
-      </w:r>
-      <w:r>
-        <w:rPr>
-          <w:rFonts w:asciiTheme="majorHAnsi" w:hAnsiTheme="majorHAnsi" w:cs="Times New Roman"/>
-          <w:b/>
-          <w:bCs/>
-        </w:rPr>
-        <w:t xml:space="preserve">for </w:t>
+        <w:t>{</w:t>
       </w:r>
       <w:r>
         <w:rPr>
@@ -277,7 +314,7 @@
           <w:b/>
           <w:bCs/>
         </w:rPr>
-        <w:t xml:space="preserve"> in </w:t>
+        <w:t>s.q1</w:t>
       </w:r>
       <w:r>
         <w:rPr>
@@ -285,7 +322,7 @@
           <w:b/>
           <w:bCs/>
         </w:rPr>
-        <w:t>questions</w:t>
+        <w:t>}</w:t>
       </w:r>
       <w:r>
         <w:rPr>
@@ -293,12 +330,265 @@
           <w:b/>
           <w:bCs/>
         </w:rPr>
-        <w:t>%}</w:t>
+        <w:t>}</w:t>
+      </w:r>
+    </w:p>
+    <w:p>
+      <w:pPr>
+        <w:pStyle w:val="ListParagraph"/>
+        <w:numPr>
+          <w:ilvl w:val="0"/>
+          <w:numId w:val="20"/>
+        </w:numPr>
+        <w:spacing w:after="0" w:line="240" w:lineRule="auto"/>
+        <w:rPr>
+          <w:rFonts w:asciiTheme="majorHAnsi" w:hAnsiTheme="majorHAnsi" w:cs="Times New Roman"/>
+          <w:b/>
+          <w:bCs/>
+        </w:rPr>
+      </w:pPr>
+      <w:r>
+        <w:rPr>
+          <w:rFonts w:asciiTheme="majorHAnsi" w:hAnsiTheme="majorHAnsi" w:cs="Times New Roman"/>
+          <w:b/>
+          <w:bCs/>
+        </w:rPr>
+        <w:t>{</w:t>
+      </w:r>
+      <w:r>
+        <w:rPr>
+          <w:rFonts w:asciiTheme="majorHAnsi" w:hAnsiTheme="majorHAnsi" w:cs="Times New Roman"/>
+          <w:b/>
+          <w:bCs/>
+        </w:rPr>
+        <w:t>{</w:t>
+      </w:r>
+      <w:r>
+        <w:rPr>
+          <w:rFonts w:asciiTheme="majorHAnsi" w:hAnsiTheme="majorHAnsi" w:cs="Times New Roman"/>
+          <w:b/>
+          <w:bCs/>
+        </w:rPr>
+        <w:t>question</w:t>
+      </w:r>
+      <w:r>
+        <w:rPr>
+          <w:rFonts w:asciiTheme="majorHAnsi" w:hAnsiTheme="majorHAnsi" w:cs="Times New Roman"/>
+          <w:b/>
+          <w:bCs/>
+        </w:rPr>
+        <w:t>s.q2</w:t>
+      </w:r>
+      <w:r>
+        <w:rPr>
+          <w:rFonts w:asciiTheme="majorHAnsi" w:hAnsiTheme="majorHAnsi" w:cs="Times New Roman"/>
+          <w:b/>
+          <w:bCs/>
+        </w:rPr>
+        <w:t>}</w:t>
+      </w:r>
+      <w:r>
+        <w:rPr>
+          <w:rFonts w:asciiTheme="majorHAnsi" w:hAnsiTheme="majorHAnsi" w:cs="Times New Roman"/>
+          <w:b/>
+          <w:bCs/>
+        </w:rPr>
+        <w:t>}</w:t>
+      </w:r>
+    </w:p>
+    <w:p>
+      <w:pPr>
+        <w:pStyle w:val="ListParagraph"/>
+        <w:numPr>
+          <w:ilvl w:val="0"/>
+          <w:numId w:val="20"/>
+        </w:numPr>
+        <w:spacing w:after="0" w:line="240" w:lineRule="auto"/>
+        <w:rPr>
+          <w:rFonts w:asciiTheme="majorHAnsi" w:hAnsiTheme="majorHAnsi" w:cs="Times New Roman"/>
+          <w:b/>
+          <w:bCs/>
+        </w:rPr>
+      </w:pPr>
+      <w:r>
+        <w:rPr>
+          <w:rFonts w:asciiTheme="majorHAnsi" w:hAnsiTheme="majorHAnsi" w:cs="Times New Roman"/>
+          <w:b/>
+          <w:bCs/>
+        </w:rPr>
+        <w:t>{</w:t>
+      </w:r>
+      <w:r>
+        <w:rPr>
+          <w:rFonts w:asciiTheme="majorHAnsi" w:hAnsiTheme="majorHAnsi" w:cs="Times New Roman"/>
+          <w:b/>
+          <w:bCs/>
+        </w:rPr>
+        <w:t>{</w:t>
+      </w:r>
+      <w:r>
+        <w:rPr>
+          <w:rFonts w:asciiTheme="majorHAnsi" w:hAnsiTheme="majorHAnsi" w:cs="Times New Roman"/>
+          <w:b/>
+          <w:bCs/>
+        </w:rPr>
+        <w:t>question</w:t>
+      </w:r>
+      <w:r>
+        <w:rPr>
+          <w:rFonts w:asciiTheme="majorHAnsi" w:hAnsiTheme="majorHAnsi" w:cs="Times New Roman"/>
+          <w:b/>
+          <w:bCs/>
+        </w:rPr>
+        <w:t>s.q3</w:t>
+      </w:r>
+      <w:r>
+        <w:rPr>
+          <w:rFonts w:asciiTheme="majorHAnsi" w:hAnsiTheme="majorHAnsi" w:cs="Times New Roman"/>
+          <w:b/>
+          <w:bCs/>
+        </w:rPr>
+        <w:t>}</w:t>
+      </w:r>
+      <w:r>
+        <w:rPr>
+          <w:rFonts w:asciiTheme="majorHAnsi" w:hAnsiTheme="majorHAnsi" w:cs="Times New Roman"/>
+          <w:b/>
+          <w:bCs/>
+        </w:rPr>
+        <w:t>}</w:t>
+      </w:r>
+    </w:p>
+    <w:p>
+      <w:pPr>
+        <w:pStyle w:val="ListParagraph"/>
+        <w:numPr>
+          <w:ilvl w:val="0"/>
+          <w:numId w:val="20"/>
+        </w:numPr>
+        <w:spacing w:after="0" w:line="240" w:lineRule="auto"/>
+        <w:rPr>
+          <w:rFonts w:asciiTheme="majorHAnsi" w:hAnsiTheme="majorHAnsi" w:cs="Times New Roman"/>
+          <w:b/>
+          <w:bCs/>
+        </w:rPr>
+      </w:pPr>
+      <w:r>
+        <w:rPr>
+          <w:rFonts w:asciiTheme="majorHAnsi" w:hAnsiTheme="majorHAnsi" w:cs="Times New Roman"/>
+          <w:b/>
+          <w:bCs/>
+        </w:rPr>
+        <w:t>{</w:t>
+      </w:r>
+      <w:r>
+        <w:rPr>
+          <w:rFonts w:asciiTheme="majorHAnsi" w:hAnsiTheme="majorHAnsi" w:cs="Times New Roman"/>
+          <w:b/>
+          <w:bCs/>
+        </w:rPr>
+        <w:t>{</w:t>
+      </w:r>
+      <w:r>
+        <w:rPr>
+          <w:rFonts w:asciiTheme="majorHAnsi" w:hAnsiTheme="majorHAnsi" w:cs="Times New Roman"/>
+          <w:b/>
+          <w:bCs/>
+        </w:rPr>
+        <w:t>question</w:t>
+      </w:r>
+      <w:r>
+        <w:rPr>
+          <w:rFonts w:asciiTheme="majorHAnsi" w:hAnsiTheme="majorHAnsi" w:cs="Times New Roman"/>
+          <w:b/>
+          <w:bCs/>
+        </w:rPr>
+        <w:t>s.q4</w:t>
+      </w:r>
+      <w:r>
+        <w:rPr>
+          <w:rFonts w:asciiTheme="majorHAnsi" w:hAnsiTheme="majorHAnsi" w:cs="Times New Roman"/>
+          <w:b/>
+          <w:bCs/>
+        </w:rPr>
+        <w:t>}</w:t>
+      </w:r>
+      <w:r>
+        <w:rPr>
+          <w:rFonts w:asciiTheme="majorHAnsi" w:hAnsiTheme="majorHAnsi" w:cs="Times New Roman"/>
+          <w:b/>
+          <w:bCs/>
+        </w:rPr>
+        <w:t>}</w:t>
+      </w:r>
+    </w:p>
+    <w:p>
+      <w:pPr>
+        <w:pStyle w:val="ListParagraph"/>
+        <w:numPr>
+          <w:ilvl w:val="0"/>
+          <w:numId w:val="20"/>
+        </w:numPr>
+        <w:spacing w:after="0" w:line="240" w:lineRule="auto"/>
+        <w:rPr>
+          <w:rFonts w:asciiTheme="majorHAnsi" w:hAnsiTheme="majorHAnsi" w:cs="Times New Roman"/>
+          <w:b/>
+          <w:bCs/>
+        </w:rPr>
+      </w:pPr>
+      <w:r>
+        <w:rPr>
+          <w:rFonts w:asciiTheme="majorHAnsi" w:hAnsiTheme="majorHAnsi" w:cs="Times New Roman"/>
+          <w:b/>
+          <w:bCs/>
+        </w:rPr>
+        <w:t>{</w:t>
+      </w:r>
+      <w:r>
+        <w:rPr>
+          <w:rFonts w:asciiTheme="majorHAnsi" w:hAnsiTheme="majorHAnsi" w:cs="Times New Roman"/>
+          <w:b/>
+          <w:bCs/>
+        </w:rPr>
+        <w:t>{</w:t>
+      </w:r>
+      <w:r>
+        <w:rPr>
+          <w:rFonts w:asciiTheme="majorHAnsi" w:hAnsiTheme="majorHAnsi" w:cs="Times New Roman"/>
+          <w:b/>
+          <w:bCs/>
+        </w:rPr>
+        <w:t>question</w:t>
+      </w:r>
+      <w:r>
+        <w:rPr>
+          <w:rFonts w:asciiTheme="majorHAnsi" w:hAnsiTheme="majorHAnsi" w:cs="Times New Roman"/>
+          <w:b/>
+          <w:bCs/>
+        </w:rPr>
+        <w:t>s.q5</w:t>
+      </w:r>
+      <w:r>
+        <w:rPr>
+          <w:rFonts w:asciiTheme="majorHAnsi" w:hAnsiTheme="majorHAnsi" w:cs="Times New Roman"/>
+          <w:b/>
+          <w:bCs/>
+        </w:rPr>
+        <w:t>}</w:t>
+      </w:r>
+      <w:r>
+        <w:rPr>
+          <w:rFonts w:asciiTheme="majorHAnsi" w:hAnsiTheme="majorHAnsi" w:cs="Times New Roman"/>
+          <w:b/>
+          <w:bCs/>
+        </w:rPr>
+        <w:t>}</w:t>
       </w:r>
     </w:p>
     <w:p>
       <w:pPr>
         <w:spacing w:after="0" w:line="240" w:lineRule="auto"/>
+        <w:ind w:left="360"/>
         <w:rPr>
           <w:rFonts w:asciiTheme="majorHAnsi" w:hAnsiTheme="majorHAnsi" w:cs="Times New Roman"/>
           <w:b/>
@@ -348,7 +638,23 @@
           <w:b/>
           <w:bCs/>
         </w:rPr>
-        <w:t>{%</w:t>
+        <w:t>{</w:t>
+      </w:r>
+      <w:r>
+        <w:rPr>
+          <w:rFonts w:asciiTheme="majorHAnsi" w:hAnsiTheme="majorHAnsi" w:cs="Times New Roman"/>
+          <w:b/>
+          <w:bCs/>
+        </w:rPr>
+        <w:t>{</w:t>
+      </w:r>
+      <w:r>
+        <w:rPr>
+          <w:rFonts w:asciiTheme="majorHAnsi" w:hAnsiTheme="majorHAnsi" w:cs="Times New Roman"/>
+          <w:b/>
+          <w:bCs/>
+        </w:rPr>
+        <w:t>ideal_</w:t>
       </w:r>
       <w:r>
         <w:rPr>
@@ -364,7 +670,54 @@
           <w:b/>
           <w:bCs/>
         </w:rPr>
-        <w:t xml:space="preserve"> for </w:t>
+        <w:t>s.a1</w:t>
+      </w:r>
+      <w:r>
+        <w:rPr>
+          <w:rFonts w:asciiTheme="majorHAnsi" w:hAnsiTheme="majorHAnsi" w:cs="Times New Roman"/>
+          <w:b/>
+          <w:bCs/>
+        </w:rPr>
+        <w:t>}</w:t>
+      </w:r>
+      <w:r>
+        <w:rPr>
+          <w:rFonts w:asciiTheme="majorHAnsi" w:hAnsiTheme="majorHAnsi" w:cs="Times New Roman"/>
+          <w:b/>
+          <w:bCs/>
+        </w:rPr>
+        <w:t>}</w:t>
+      </w:r>
+    </w:p>
+    <w:p>
+      <w:pPr>
+        <w:pStyle w:val="ListParagraph"/>
+        <w:numPr>
+          <w:ilvl w:val="0"/>
+          <w:numId w:val="21"/>
+        </w:numPr>
+        <w:spacing w:after="0" w:line="240" w:lineRule="auto"/>
+        <w:rPr>
+          <w:rFonts w:asciiTheme="majorHAnsi" w:hAnsiTheme="majorHAnsi" w:cs="Times New Roman"/>
+          <w:b/>
+          <w:bCs/>
+        </w:rPr>
+      </w:pPr>
+      <w:r>
+        <w:rPr>
+          <w:rFonts w:asciiTheme="majorHAnsi" w:hAnsiTheme="majorHAnsi" w:cs="Times New Roman"/>
+          <w:b/>
+          <w:bCs/>
+        </w:rPr>
+        <w:t>{</w:t>
+      </w:r>
+      <w:r>
+        <w:rPr>
+          <w:rFonts w:asciiTheme="majorHAnsi" w:hAnsiTheme="majorHAnsi" w:cs="Times New Roman"/>
+          <w:b/>
+          <w:bCs/>
+        </w:rPr>
+        <w:t>{ideal_</w:t>
       </w:r>
       <w:r>
         <w:rPr>
@@ -380,25 +733,212 @@
           <w:b/>
           <w:bCs/>
         </w:rPr>
-        <w:t xml:space="preserve"> in </w:t>
+        <w:t>s.a2</w:t>
       </w:r>
-      <w:proofErr w:type="spellStart"/>
       <w:r>
         <w:rPr>
           <w:rFonts w:asciiTheme="majorHAnsi" w:hAnsiTheme="majorHAnsi" w:cs="Times New Roman"/>
           <w:b/>
           <w:bCs/>
         </w:rPr>
-        <w:t>ideal_answers</w:t>
+        <w:t>}</w:t>
       </w:r>
-      <w:proofErr w:type="spellEnd"/>
       <w:r>
         <w:rPr>
           <w:rFonts w:asciiTheme="majorHAnsi" w:hAnsiTheme="majorHAnsi" w:cs="Times New Roman"/>
           <w:b/>
           <w:bCs/>
         </w:rPr>
-        <w:t>%}</w:t>
+        <w:t>}</w:t>
+      </w:r>
+    </w:p>
+    <w:p>
+      <w:pPr>
+        <w:pStyle w:val="ListParagraph"/>
+        <w:numPr>
+          <w:ilvl w:val="0"/>
+          <w:numId w:val="21"/>
+        </w:numPr>
+        <w:spacing w:after="0" w:line="240" w:lineRule="auto"/>
+        <w:rPr>
+          <w:rFonts w:asciiTheme="majorHAnsi" w:hAnsiTheme="majorHAnsi" w:cs="Times New Roman"/>
+          <w:b/>
+          <w:bCs/>
+        </w:rPr>
+      </w:pPr>
+      <w:r>
+        <w:rPr>
+          <w:rFonts w:asciiTheme="majorHAnsi" w:hAnsiTheme="majorHAnsi" w:cs="Times New Roman"/>
+          <w:b/>
+          <w:bCs/>
+        </w:rPr>
+        <w:t>{</w:t>
+      </w:r>
+      <w:r>
+        <w:rPr>
+          <w:rFonts w:asciiTheme="majorHAnsi" w:hAnsiTheme="majorHAnsi" w:cs="Times New Roman"/>
+          <w:b/>
+          <w:bCs/>
+        </w:rPr>
+        <w:t>{ideal_</w:t>
+      </w:r>
+      <w:r>
+        <w:rPr>
+          <w:rFonts w:asciiTheme="majorHAnsi" w:hAnsiTheme="majorHAnsi" w:cs="Times New Roman"/>
+          <w:b/>
+          <w:bCs/>
+        </w:rPr>
+        <w:t>answer</w:t>
+      </w:r>
+      <w:r>
+        <w:rPr>
+          <w:rFonts w:asciiTheme="majorHAnsi" w:hAnsiTheme="majorHAnsi" w:cs="Times New Roman"/>
+          <w:b/>
+          <w:bCs/>
+        </w:rPr>
+        <w:t>s.a3</w:t>
+      </w:r>
+      <w:r>
+        <w:rPr>
+          <w:rFonts w:asciiTheme="majorHAnsi" w:hAnsiTheme="majorHAnsi" w:cs="Times New Roman"/>
+          <w:b/>
+          <w:bCs/>
+        </w:rPr>
+        <w:t>}</w:t>
+      </w:r>
+      <w:r>
+        <w:rPr>
+          <w:rFonts w:asciiTheme="majorHAnsi" w:hAnsiTheme="majorHAnsi" w:cs="Times New Roman"/>
+          <w:b/>
+          <w:bCs/>
+        </w:rPr>
+        <w:t>}</w:t>
+      </w:r>
+    </w:p>
+    <w:p>
+      <w:pPr>
+        <w:pStyle w:val="ListParagraph"/>
+        <w:numPr>
+          <w:ilvl w:val="0"/>
+          <w:numId w:val="21"/>
+        </w:numPr>
+        <w:spacing w:after="0" w:line="240" w:lineRule="auto"/>
+        <w:rPr>
+          <w:rFonts w:asciiTheme="majorHAnsi" w:hAnsiTheme="majorHAnsi" w:cs="Times New Roman"/>
+          <w:b/>
+          <w:bCs/>
+        </w:rPr>
+      </w:pPr>
+      <w:r>
+        <w:rPr>
+          <w:rFonts w:asciiTheme="majorHAnsi" w:hAnsiTheme="majorHAnsi" w:cs="Times New Roman"/>
+          <w:b/>
+          <w:bCs/>
+        </w:rPr>
+        <w:t>{</w:t>
+      </w:r>
+      <w:r>
+        <w:rPr>
+          <w:rFonts w:asciiTheme="majorHAnsi" w:hAnsiTheme="majorHAnsi" w:cs="Times New Roman"/>
+          <w:b/>
+          <w:bCs/>
+        </w:rPr>
+        <w:t>{ideal_</w:t>
+      </w:r>
+      <w:r>
+        <w:rPr>
+          <w:rFonts w:asciiTheme="majorHAnsi" w:hAnsiTheme="majorHAnsi" w:cs="Times New Roman"/>
+          <w:b/>
+          <w:bCs/>
+        </w:rPr>
+        <w:t>answer</w:t>
+      </w:r>
+      <w:r>
+        <w:rPr>
+          <w:rFonts w:asciiTheme="majorHAnsi" w:hAnsiTheme="majorHAnsi" w:cs="Times New Roman"/>
+          <w:b/>
+          <w:bCs/>
+        </w:rPr>
+        <w:t>s.a4</w:t>
+      </w:r>
+      <w:r>
+        <w:rPr>
+          <w:rFonts w:asciiTheme="majorHAnsi" w:hAnsiTheme="majorHAnsi" w:cs="Times New Roman"/>
+          <w:b/>
+          <w:bCs/>
+        </w:rPr>
+        <w:t>}</w:t>
+      </w:r>
+      <w:r>
+        <w:rPr>
+          <w:rFonts w:asciiTheme="majorHAnsi" w:hAnsiTheme="majorHAnsi" w:cs="Times New Roman"/>
+          <w:b/>
+          <w:bCs/>
+        </w:rPr>
+        <w:t>}</w:t>
+      </w:r>
+    </w:p>
+    <w:p>
+      <w:pPr>
+        <w:pStyle w:val="ListParagraph"/>
+        <w:numPr>
+          <w:ilvl w:val="0"/>
+          <w:numId w:val="21"/>
+        </w:numPr>
+        <w:spacing w:after="0" w:line="240" w:lineRule="auto"/>
+        <w:rPr>
+          <w:rFonts w:asciiTheme="majorHAnsi" w:hAnsiTheme="majorHAnsi" w:cs="Times New Roman"/>
+          <w:b/>
+          <w:bCs/>
+        </w:rPr>
+      </w:pPr>
+      <w:r>
+        <w:rPr>
+          <w:rFonts w:asciiTheme="majorHAnsi" w:hAnsiTheme="majorHAnsi" w:cs="Times New Roman"/>
+          <w:b/>
+          <w:bCs/>
+        </w:rPr>
+        <w:t>{</w:t>
+      </w:r>
+      <w:r>
+        <w:rPr>
+          <w:rFonts w:asciiTheme="majorHAnsi" w:hAnsiTheme="majorHAnsi" w:cs="Times New Roman"/>
+          <w:b/>
+          <w:bCs/>
+        </w:rPr>
+        <w:t>{ideal_</w:t>
+      </w:r>
+      <w:r>
+        <w:rPr>
+          <w:rFonts w:asciiTheme="majorHAnsi" w:hAnsiTheme="majorHAnsi" w:cs="Times New Roman"/>
+          <w:b/>
+          <w:bCs/>
+        </w:rPr>
+        <w:t>answer</w:t>
+      </w:r>
+      <w:r>
+        <w:rPr>
+          <w:rFonts w:asciiTheme="majorHAnsi" w:hAnsiTheme="majorHAnsi" w:cs="Times New Roman"/>
+          <w:b/>
+          <w:bCs/>
+        </w:rPr>
+        <w:t>s.a5</w:t>
+      </w:r>
+      <w:r>
+        <w:rPr>
+          <w:rFonts w:asciiTheme="majorHAnsi" w:hAnsiTheme="majorHAnsi" w:cs="Times New Roman"/>
+          <w:b/>
+          <w:bCs/>
+        </w:rPr>
+        <w:t>}</w:t>
+      </w:r>
+      <w:r>
+        <w:rPr>
+          <w:rFonts w:asciiTheme="majorHAnsi" w:hAnsiTheme="majorHAnsi" w:cs="Times New Roman"/>
+          <w:b/>
+          <w:bCs/>
+        </w:rPr>
+        <w:t>}</w:t>
       </w:r>
     </w:p>
     <w:p>
@@ -438,7 +978,7 @@
         <w:pStyle w:val="ListParagraph"/>
         <w:numPr>
           <w:ilvl w:val="0"/>
-          <w:numId w:val="22"/>
+          <w:numId w:val="23"/>
         </w:numPr>
         <w:spacing w:after="0" w:line="240" w:lineRule="auto"/>
         <w:rPr>
@@ -453,7 +993,15 @@
           <w:b/>
           <w:bCs/>
         </w:rPr>
-        <w:t>{%</w:t>
+        <w:t>{</w:t>
+      </w:r>
+      <w:r>
+        <w:rPr>
+          <w:rFonts w:asciiTheme="majorHAnsi" w:hAnsiTheme="majorHAnsi" w:cs="Times New Roman"/>
+          <w:b/>
+          <w:bCs/>
+        </w:rPr>
+        <w:t>{client_</w:t>
       </w:r>
       <w:r>
         <w:rPr>
@@ -469,7 +1017,54 @@
           <w:b/>
           <w:bCs/>
         </w:rPr>
-        <w:t xml:space="preserve"> for </w:t>
+        <w:t>s.a1</w:t>
+      </w:r>
+      <w:r>
+        <w:rPr>
+          <w:rFonts w:asciiTheme="majorHAnsi" w:hAnsiTheme="majorHAnsi" w:cs="Times New Roman"/>
+          <w:b/>
+          <w:bCs/>
+        </w:rPr>
+        <w:t>}</w:t>
+      </w:r>
+      <w:r>
+        <w:rPr>
+          <w:rFonts w:asciiTheme="majorHAnsi" w:hAnsiTheme="majorHAnsi" w:cs="Times New Roman"/>
+          <w:b/>
+          <w:bCs/>
+        </w:rPr>
+        <w:t>}</w:t>
+      </w:r>
+    </w:p>
+    <w:p>
+      <w:pPr>
+        <w:pStyle w:val="ListParagraph"/>
+        <w:numPr>
+          <w:ilvl w:val="0"/>
+          <w:numId w:val="23"/>
+        </w:numPr>
+        <w:spacing w:after="0" w:line="240" w:lineRule="auto"/>
+        <w:rPr>
+          <w:rFonts w:asciiTheme="majorHAnsi" w:hAnsiTheme="majorHAnsi" w:cs="Times New Roman"/>
+          <w:b/>
+          <w:bCs/>
+        </w:rPr>
+      </w:pPr>
+      <w:r>
+        <w:rPr>
+          <w:rFonts w:asciiTheme="majorHAnsi" w:hAnsiTheme="majorHAnsi" w:cs="Times New Roman"/>
+          <w:b/>
+          <w:bCs/>
+        </w:rPr>
+        <w:t>{</w:t>
+      </w:r>
+      <w:r>
+        <w:rPr>
+          <w:rFonts w:asciiTheme="majorHAnsi" w:hAnsiTheme="majorHAnsi" w:cs="Times New Roman"/>
+          <w:b/>
+          <w:bCs/>
+        </w:rPr>
+        <w:t>{client_</w:t>
       </w:r>
       <w:r>
         <w:rPr>
@@ -485,30 +1080,218 @@
           <w:b/>
           <w:bCs/>
         </w:rPr>
-        <w:t xml:space="preserve"> in </w:t>
+        <w:t>s.a2</w:t>
       </w:r>
-      <w:proofErr w:type="spellStart"/>
       <w:r>
         <w:rPr>
           <w:rFonts w:asciiTheme="majorHAnsi" w:hAnsiTheme="majorHAnsi" w:cs="Times New Roman"/>
           <w:b/>
           <w:bCs/>
         </w:rPr>
-        <w:t>client_answers</w:t>
+        <w:t>}</w:t>
       </w:r>
-      <w:proofErr w:type="spellEnd"/>
       <w:r>
         <w:rPr>
           <w:rFonts w:asciiTheme="majorHAnsi" w:hAnsiTheme="majorHAnsi" w:cs="Times New Roman"/>
           <w:b/>
           <w:bCs/>
         </w:rPr>
-        <w:t>%}</w:t>
+        <w:t>}</w:t>
+      </w:r>
+    </w:p>
+    <w:p>
+      <w:pPr>
+        <w:pStyle w:val="ListParagraph"/>
+        <w:numPr>
+          <w:ilvl w:val="0"/>
+          <w:numId w:val="23"/>
+        </w:numPr>
+        <w:spacing w:after="0" w:line="240" w:lineRule="auto"/>
+        <w:rPr>
+          <w:rFonts w:asciiTheme="majorHAnsi" w:hAnsiTheme="majorHAnsi" w:cs="Times New Roman"/>
+          <w:b/>
+          <w:bCs/>
+        </w:rPr>
+      </w:pPr>
+      <w:r>
+        <w:rPr>
+          <w:rFonts w:asciiTheme="majorHAnsi" w:hAnsiTheme="majorHAnsi" w:cs="Times New Roman"/>
+          <w:b/>
+          <w:bCs/>
+        </w:rPr>
+        <w:t>{</w:t>
+      </w:r>
+      <w:r>
+        <w:rPr>
+          <w:rFonts w:asciiTheme="majorHAnsi" w:hAnsiTheme="majorHAnsi" w:cs="Times New Roman"/>
+          <w:b/>
+          <w:bCs/>
+        </w:rPr>
+        <w:t>{client_</w:t>
+      </w:r>
+      <w:r>
+        <w:rPr>
+          <w:rFonts w:asciiTheme="majorHAnsi" w:hAnsiTheme="majorHAnsi" w:cs="Times New Roman"/>
+          <w:b/>
+          <w:bCs/>
+        </w:rPr>
+        <w:t>answer</w:t>
+      </w:r>
+      <w:r>
+        <w:rPr>
+          <w:rFonts w:asciiTheme="majorHAnsi" w:hAnsiTheme="majorHAnsi" w:cs="Times New Roman"/>
+          <w:b/>
+          <w:bCs/>
+        </w:rPr>
+        <w:t>s.a3</w:t>
+      </w:r>
+      <w:r>
+        <w:rPr>
+          <w:rFonts w:asciiTheme="majorHAnsi" w:hAnsiTheme="majorHAnsi" w:cs="Times New Roman"/>
+          <w:b/>
+          <w:bCs/>
+        </w:rPr>
+        <w:t>}</w:t>
+      </w:r>
+      <w:r>
+        <w:rPr>
+          <w:rFonts w:asciiTheme="majorHAnsi" w:hAnsiTheme="majorHAnsi" w:cs="Times New Roman"/>
+          <w:b/>
+          <w:bCs/>
+        </w:rPr>
+        <w:t>}</w:t>
+      </w:r>
+    </w:p>
+    <w:p>
+      <w:pPr>
+        <w:pStyle w:val="ListParagraph"/>
+        <w:numPr>
+          <w:ilvl w:val="0"/>
+          <w:numId w:val="23"/>
+        </w:numPr>
+        <w:spacing w:after="0" w:line="240" w:lineRule="auto"/>
+        <w:rPr>
+          <w:rFonts w:asciiTheme="majorHAnsi" w:hAnsiTheme="majorHAnsi" w:cs="Times New Roman"/>
+          <w:b/>
+          <w:bCs/>
+        </w:rPr>
+      </w:pPr>
+      <w:r>
+        <w:rPr>
+          <w:rFonts w:asciiTheme="majorHAnsi" w:hAnsiTheme="majorHAnsi" w:cs="Times New Roman"/>
+          <w:b/>
+          <w:bCs/>
+        </w:rPr>
+        <w:t>{</w:t>
+      </w:r>
+      <w:r>
+        <w:rPr>
+          <w:rFonts w:asciiTheme="majorHAnsi" w:hAnsiTheme="majorHAnsi" w:cs="Times New Roman"/>
+          <w:b/>
+          <w:bCs/>
+        </w:rPr>
+        <w:t>{client_</w:t>
+      </w:r>
+      <w:r>
+        <w:rPr>
+          <w:rFonts w:asciiTheme="majorHAnsi" w:hAnsiTheme="majorHAnsi" w:cs="Times New Roman"/>
+          <w:b/>
+          <w:bCs/>
+        </w:rPr>
+        <w:t>answer</w:t>
+      </w:r>
+      <w:r>
+        <w:rPr>
+          <w:rFonts w:asciiTheme="majorHAnsi" w:hAnsiTheme="majorHAnsi" w:cs="Times New Roman"/>
+          <w:b/>
+          <w:bCs/>
+        </w:rPr>
+        <w:t>s.a4</w:t>
+      </w:r>
+      <w:r>
+        <w:rPr>
+          <w:rFonts w:asciiTheme="majorHAnsi" w:hAnsiTheme="majorHAnsi" w:cs="Times New Roman"/>
+          <w:b/>
+          <w:bCs/>
+        </w:rPr>
+        <w:t>}</w:t>
+      </w:r>
+      <w:r>
+        <w:rPr>
+          <w:rFonts w:asciiTheme="majorHAnsi" w:hAnsiTheme="majorHAnsi" w:cs="Times New Roman"/>
+          <w:b/>
+          <w:bCs/>
+        </w:rPr>
+        <w:t>}</w:t>
+      </w:r>
+    </w:p>
+    <w:p>
+      <w:pPr>
+        <w:pStyle w:val="ListParagraph"/>
+        <w:numPr>
+          <w:ilvl w:val="0"/>
+          <w:numId w:val="23"/>
+        </w:numPr>
+        <w:spacing w:after="0" w:line="240" w:lineRule="auto"/>
+        <w:rPr>
+          <w:rFonts w:asciiTheme="majorHAnsi" w:hAnsiTheme="majorHAnsi" w:cs="Times New Roman"/>
+          <w:b/>
+          <w:bCs/>
+        </w:rPr>
+      </w:pPr>
+      <w:r>
+        <w:rPr>
+          <w:rFonts w:asciiTheme="majorHAnsi" w:hAnsiTheme="majorHAnsi" w:cs="Times New Roman"/>
+          <w:b/>
+          <w:bCs/>
+        </w:rPr>
+        <w:t>{</w:t>
+      </w:r>
+      <w:r>
+        <w:rPr>
+          <w:rFonts w:asciiTheme="majorHAnsi" w:hAnsiTheme="majorHAnsi" w:cs="Times New Roman"/>
+          <w:b/>
+          <w:bCs/>
+        </w:rPr>
+        <w:t>{client_</w:t>
+      </w:r>
+      <w:r>
+        <w:rPr>
+          <w:rFonts w:asciiTheme="majorHAnsi" w:hAnsiTheme="majorHAnsi" w:cs="Times New Roman"/>
+          <w:b/>
+          <w:bCs/>
+        </w:rPr>
+        <w:t>answer</w:t>
+      </w:r>
+      <w:r>
+        <w:rPr>
+          <w:rFonts w:asciiTheme="majorHAnsi" w:hAnsiTheme="majorHAnsi" w:cs="Times New Roman"/>
+          <w:b/>
+          <w:bCs/>
+        </w:rPr>
+        <w:t>s.a5</w:t>
+      </w:r>
+      <w:r>
+        <w:rPr>
+          <w:rFonts w:asciiTheme="majorHAnsi" w:hAnsiTheme="majorHAnsi" w:cs="Times New Roman"/>
+          <w:b/>
+          <w:bCs/>
+        </w:rPr>
+        <w:t>}</w:t>
+      </w:r>
+      <w:r>
+        <w:rPr>
+          <w:rFonts w:asciiTheme="majorHAnsi" w:hAnsiTheme="majorHAnsi" w:cs="Times New Roman"/>
+          <w:b/>
+          <w:bCs/>
+        </w:rPr>
+        <w:t>}</w:t>
       </w:r>
     </w:p>
     <w:p>
       <w:pPr>
         <w:spacing w:after="0" w:line="240" w:lineRule="auto"/>
+        <w:ind w:left="360"/>
         <w:rPr>
           <w:rFonts w:asciiTheme="majorHAnsi" w:hAnsiTheme="majorHAnsi" w:cs="Times New Roman"/>
           <w:b/>
@@ -863,15 +1646,7 @@
           <w:sz w:val="28"/>
           <w:szCs w:val="28"/>
         </w:rPr>
-        <w:t>maximum</w:t>
-      </w:r>
-      <w:r>
-        <w:rPr>
-          <w:rFonts w:ascii="Aptos" w:hAnsi="Aptos"/>
-          <w:sz w:val="28"/>
-          <w:szCs w:val="28"/>
-        </w:rPr>
-        <w:t>_score</w:t>
+        <w:t>maximum_score</w:t>
       </w:r>
       <w:proofErr w:type="spellEnd"/>
       <w:r>
@@ -920,15 +1695,7 @@
           <w:sz w:val="28"/>
           <w:szCs w:val="28"/>
         </w:rPr>
-        <w:t>minimum</w:t>
-      </w:r>
-      <w:r>
-        <w:rPr>
-          <w:rFonts w:ascii="Aptos" w:hAnsi="Aptos"/>
-          <w:sz w:val="28"/>
-          <w:szCs w:val="28"/>
-        </w:rPr>
-        <w:t>_score</w:t>
+        <w:t>minimum_score</w:t>
       </w:r>
       <w:proofErr w:type="spellEnd"/>
       <w:r>
@@ -988,31 +1755,7 @@
         <w:rPr>
           <w:rFonts w:ascii="Aptos" w:hAnsi="Aptos"/>
         </w:rPr>
-        <w:t>{{results[</w:t>
-      </w:r>
-      <w:r>
-        <w:rPr>
-          <w:rFonts w:ascii="Aptos" w:hAnsi="Aptos"/>
-        </w:rPr>
-        <w:t>0</w:t>
-      </w:r>
-      <w:r>
-        <w:rPr>
-          <w:rFonts w:ascii="Aptos" w:hAnsi="Aptos"/>
-        </w:rPr>
-        <w:t>][</w:t>
-      </w:r>
-      <w:r>
-        <w:rPr>
-          <w:rFonts w:ascii="Aptos" w:hAnsi="Aptos"/>
-        </w:rPr>
-        <w:t>1</w:t>
-      </w:r>
-      <w:r>
-        <w:rPr>
-          <w:rFonts w:ascii="Aptos" w:hAnsi="Aptos"/>
-        </w:rPr>
-        <w:t>]}}</w:t>
+        <w:t>{{results[0][1]}}</w:t>
       </w:r>
     </w:p>
     <w:p>
@@ -1033,19 +1776,7 @@
         <w:rPr>
           <w:rFonts w:ascii="Aptos" w:hAnsi="Aptos"/>
         </w:rPr>
-        <w:t>{{results[</w:t>
-      </w:r>
-      <w:r>
-        <w:rPr>
-          <w:rFonts w:ascii="Aptos" w:hAnsi="Aptos"/>
-        </w:rPr>
-        <w:t>1</w:t>
-      </w:r>
-      <w:r>
-        <w:rPr>
-          <w:rFonts w:ascii="Aptos" w:hAnsi="Aptos"/>
-        </w:rPr>
-        <w:t>][1]}}</w:t>
+        <w:t>{{results[1][1]}}</w:t>
       </w:r>
     </w:p>
     <w:p>
@@ -1060,41 +1791,37 @@
           <w:b/>
           <w:bCs/>
         </w:rPr>
-        <w:t>Q</w:t>
+        <w:t xml:space="preserve">Q3) </w:t>
       </w:r>
+      <w:r>
+        <w:rPr>
+          <w:rFonts w:ascii="Aptos" w:hAnsi="Aptos"/>
+        </w:rPr>
+        <w:t>{{results[2][1]}}</w:t>
+      </w:r>
+    </w:p>
+    <w:p>
+      <w:pPr>
+        <w:rPr>
+          <w:rFonts w:ascii="Aptos" w:hAnsi="Aptos"/>
+          <w:b/>
+          <w:bCs/>
+        </w:rPr>
+      </w:pPr>
       <w:r>
         <w:rPr>
           <w:rFonts w:ascii="Aptos" w:hAnsi="Aptos"/>
           <w:b/>
           <w:bCs/>
         </w:rPr>
-        <w:t>3</w:t>
-      </w:r>
-      <w:r>
-        <w:rPr>
-          <w:rFonts w:ascii="Aptos" w:hAnsi="Aptos"/>
-          <w:b/>
-          <w:bCs/>
-        </w:rPr>
-        <w:t xml:space="preserve">) </w:t>
+        <w:lastRenderedPageBreak/>
+        <w:t xml:space="preserve">Q4) </w:t>
       </w:r>
       <w:r>
         <w:rPr>
           <w:rFonts w:ascii="Aptos" w:hAnsi="Aptos"/>
         </w:rPr>
-        <w:t>{{results[</w:t>
-      </w:r>
-      <w:r>
-        <w:rPr>
-          <w:rFonts w:ascii="Aptos" w:hAnsi="Aptos"/>
-        </w:rPr>
-        <w:t>2</w:t>
-      </w:r>
-      <w:r>
-        <w:rPr>
-          <w:rFonts w:ascii="Aptos" w:hAnsi="Aptos"/>
-        </w:rPr>
-        <w:t>][1]}}</w:t>
+        <w:t>{{results[3][1]}}</w:t>
       </w:r>
     </w:p>
     <w:p>
@@ -1119,7 +1846,7 @@
           <w:b/>
           <w:bCs/>
         </w:rPr>
-        <w:t>4</w:t>
+        <w:t>5</w:t>
       </w:r>
       <w:r>
         <w:rPr>
@@ -1133,54 +1860,7 @@
         <w:rPr>
           <w:rFonts w:ascii="Aptos" w:hAnsi="Aptos"/>
         </w:rPr>
-        <w:t>{{results[</w:t>
-      </w:r>
-      <w:r>
-        <w:rPr>
-          <w:rFonts w:ascii="Aptos" w:hAnsi="Aptos"/>
-        </w:rPr>
-        <w:t>3</w:t>
-      </w:r>
-      <w:r>
-        <w:rPr>
-          <w:rFonts w:ascii="Aptos" w:hAnsi="Aptos"/>
-        </w:rPr>
-        <w:t>][1]}}</w:t>
-      </w:r>
-    </w:p>
-    <w:p>
-      <w:pPr>
-        <w:rPr>
-          <w:rFonts w:ascii="Aptos" w:hAnsi="Aptos"/>
-          <w:b/>
-          <w:bCs/>
-        </w:rPr>
-      </w:pPr>
-      <w:r>
-        <w:rPr>
-          <w:rFonts w:ascii="Aptos" w:hAnsi="Aptos"/>
-          <w:b/>
-          <w:bCs/>
-        </w:rPr>
-        <w:t xml:space="preserve">Q1) </w:t>
-      </w:r>
-      <w:r>
-        <w:rPr>
-          <w:rFonts w:ascii="Aptos" w:hAnsi="Aptos"/>
-        </w:rPr>
-        <w:t>{{results[</w:t>
-      </w:r>
-      <w:r>
-        <w:rPr>
-          <w:rFonts w:ascii="Aptos" w:hAnsi="Aptos"/>
-        </w:rPr>
-        <w:t>4</w:t>
-      </w:r>
-      <w:r>
-        <w:rPr>
-          <w:rFonts w:ascii="Aptos" w:hAnsi="Aptos"/>
-        </w:rPr>
-        <w:t>][1]}}</w:t>
+        <w:t>{{results[4][1]}}</w:t>
       </w:r>
     </w:p>
     <w:sectPr>
@@ -2199,6 +2879,95 @@
     </w:lvl>
   </w:abstractNum>
   <w:abstractNum w:abstractNumId="17" w15:restartNumberingAfterBreak="0">
+    <w:nsid w:val="5F976DA1"/>
+    <w:multiLevelType w:val="hybridMultilevel"/>
+    <w:tmpl w:val="5F0261F8"/>
+    <w:lvl w:ilvl="0" w:tplc="FFFFFFFF">
+      <w:start w:val="1"/>
+      <w:numFmt w:val="decimal"/>
+      <w:lvlText w:val="%1."/>
+      <w:lvlJc w:val="left"/>
+      <w:pPr>
+        <w:ind w:left="720" w:hanging="360"/>
+      </w:pPr>
+      <w:rPr>
+        <w:rFonts w:hint="default"/>
+      </w:rPr>
+    </w:lvl>
+    <w:lvl w:ilvl="1" w:tplc="FFFFFFFF" w:tentative="1">
+      <w:start w:val="1"/>
+      <w:numFmt w:val="lowerLetter"/>
+      <w:lvlText w:val="%2."/>
+      <w:lvlJc w:val="left"/>
+      <w:pPr>
+        <w:ind w:left="1440" w:hanging="360"/>
+      </w:pPr>
+    </w:lvl>
+    <w:lvl w:ilvl="2" w:tplc="FFFFFFFF" w:tentative="1">
+      <w:start w:val="1"/>
+      <w:numFmt w:val="lowerRoman"/>
+      <w:lvlText w:val="%3."/>
+      <w:lvlJc w:val="right"/>
+      <w:pPr>
+        <w:ind w:left="2160" w:hanging="180"/>
+      </w:pPr>
+    </w:lvl>
+    <w:lvl w:ilvl="3" w:tplc="FFFFFFFF" w:tentative="1">
+      <w:start w:val="1"/>
+      <w:numFmt w:val="decimal"/>
+      <w:lvlText w:val="%4."/>
+      <w:lvlJc w:val="left"/>
+      <w:pPr>
+        <w:ind w:left="2880" w:hanging="360"/>
+      </w:pPr>
+    </w:lvl>
+    <w:lvl w:ilvl="4" w:tplc="FFFFFFFF" w:tentative="1">
+      <w:start w:val="1"/>
+      <w:numFmt w:val="lowerLetter"/>
+      <w:lvlText w:val="%5."/>
+      <w:lvlJc w:val="left"/>
+      <w:pPr>
+        <w:ind w:left="3600" w:hanging="360"/>
+      </w:pPr>
+    </w:lvl>
+    <w:lvl w:ilvl="5" w:tplc="FFFFFFFF" w:tentative="1">
+      <w:start w:val="1"/>
+      <w:numFmt w:val="lowerRoman"/>
+      <w:lvlText w:val="%6."/>
+      <w:lvlJc w:val="right"/>
+      <w:pPr>
+        <w:ind w:left="4320" w:hanging="180"/>
+      </w:pPr>
+    </w:lvl>
+    <w:lvl w:ilvl="6" w:tplc="FFFFFFFF" w:tentative="1">
+      <w:start w:val="1"/>
+      <w:numFmt w:val="decimal"/>
+      <w:lvlText w:val="%7."/>
+      <w:lvlJc w:val="left"/>
+      <w:pPr>
+        <w:ind w:left="5040" w:hanging="360"/>
+      </w:pPr>
+    </w:lvl>
+    <w:lvl w:ilvl="7" w:tplc="FFFFFFFF" w:tentative="1">
+      <w:start w:val="1"/>
+      <w:numFmt w:val="lowerLetter"/>
+      <w:lvlText w:val="%8."/>
+      <w:lvlJc w:val="left"/>
+      <w:pPr>
+        <w:ind w:left="5760" w:hanging="360"/>
+      </w:pPr>
+    </w:lvl>
+    <w:lvl w:ilvl="8" w:tplc="FFFFFFFF" w:tentative="1">
+      <w:start w:val="1"/>
+      <w:numFmt w:val="lowerRoman"/>
+      <w:lvlText w:val="%9."/>
+      <w:lvlJc w:val="right"/>
+      <w:pPr>
+        <w:ind w:left="6480" w:hanging="180"/>
+      </w:pPr>
+    </w:lvl>
+  </w:abstractNum>
+  <w:abstractNum w:abstractNumId="18" w15:restartNumberingAfterBreak="0">
     <w:nsid w:val="65D31A03"/>
     <w:multiLevelType w:val="hybridMultilevel"/>
     <w:tmpl w:val="601456F4"/>
@@ -2314,7 +3083,7 @@
       </w:rPr>
     </w:lvl>
   </w:abstractNum>
-  <w:abstractNum w:abstractNumId="18" w15:restartNumberingAfterBreak="0">
+  <w:abstractNum w:abstractNumId="19" w15:restartNumberingAfterBreak="0">
     <w:nsid w:val="6DF05A8F"/>
     <w:multiLevelType w:val="hybridMultilevel"/>
     <w:tmpl w:val="E81E63B2"/>
@@ -2400,7 +3169,7 @@
       </w:pPr>
     </w:lvl>
   </w:abstractNum>
-  <w:abstractNum w:abstractNumId="19" w15:restartNumberingAfterBreak="0">
+  <w:abstractNum w:abstractNumId="20" w15:restartNumberingAfterBreak="0">
     <w:nsid w:val="73BE0A14"/>
     <w:multiLevelType w:val="hybridMultilevel"/>
     <w:tmpl w:val="C25830E0"/>
@@ -2524,7 +3293,7 @@
     <w:abstractNumId w:val="14"/>
   </w:num>
   <w:num w:numId="4" w16cid:durableId="41440718">
-    <w:abstractNumId w:val="17"/>
+    <w:abstractNumId w:val="18"/>
   </w:num>
   <w:num w:numId="5" w16cid:durableId="1118186815">
     <w:abstractNumId w:val="8"/>
@@ -2533,7 +3302,7 @@
     <w:abstractNumId w:val="8"/>
   </w:num>
   <w:num w:numId="7" w16cid:durableId="889537906">
-    <w:abstractNumId w:val="19"/>
+    <w:abstractNumId w:val="20"/>
   </w:num>
   <w:num w:numId="8" w16cid:durableId="66391101">
     <w:abstractNumId w:val="8"/>
@@ -2569,7 +3338,7 @@
     <w:abstractNumId w:val="13"/>
   </w:num>
   <w:num w:numId="18" w16cid:durableId="453521203">
-    <w:abstractNumId w:val="18"/>
+    <w:abstractNumId w:val="19"/>
   </w:num>
   <w:num w:numId="19" w16cid:durableId="310213845">
     <w:abstractNumId w:val="11"/>
@@ -2582,6 +3351,9 @@
   </w:num>
   <w:num w:numId="22" w16cid:durableId="1927954458">
     <w:abstractNumId w:val="15"/>
+  </w:num>
+  <w:num w:numId="23" w16cid:durableId="1993559795">
+    <w:abstractNumId w:val="17"/>
   </w:num>
 </w:numbering>
 </file>

</xml_diff>